<commit_message>
docs: update Word document with latest project improvements
- Update DocumentaÃ§Ã£o.docx with enhanced content
- Include robust error handling documentation
- Add future improvements section (Discord/Teams integration)
- Ensure document reflects latest project features
</commit_message>
<xml_diff>
--- a/Documentação.docx
+++ b/Documentação.docx
@@ -605,7 +605,7 @@
     </w:p>
     <w:sdt>
       <w:sdtPr>
-        <w:id w:val="934420094"/>
+        <w:id w:val="586492295"/>
         <w:docPartObj>
           <w:docPartGallery w:val="Table of Contents"/>
           <w:docPartUnique w:val="1"/>
@@ -1417,7 +1417,7 @@
         <w:pStyle w:val="Heading1"/>
         <w:numPr>
           <w:ilvl w:val="0"/>
-          <w:numId w:val="12"/>
+          <w:numId w:val="10"/>
         </w:numPr>
         <w:rPr>
           <w:sz w:val="24"/>
@@ -1519,7 +1519,7 @@
         <w:pStyle w:val="Heading1"/>
         <w:numPr>
           <w:ilvl w:val="0"/>
-          <w:numId w:val="12"/>
+          <w:numId w:val="10"/>
         </w:numPr>
         <w:spacing w:after="0" w:afterAutospacing="0" w:line="360" w:lineRule="auto"/>
         <w:ind w:left="720" w:hanging="360"/>
@@ -1540,7 +1540,7 @@
         <w:pStyle w:val="Heading2"/>
         <w:numPr>
           <w:ilvl w:val="1"/>
-          <w:numId w:val="12"/>
+          <w:numId w:val="10"/>
         </w:numPr>
         <w:spacing w:before="0" w:beforeAutospacing="0"/>
         <w:rPr>
@@ -1591,7 +1591,7 @@
         <w:pStyle w:val="Heading2"/>
         <w:numPr>
           <w:ilvl w:val="1"/>
-          <w:numId w:val="12"/>
+          <w:numId w:val="10"/>
         </w:numPr>
         <w:spacing w:after="240" w:line="360" w:lineRule="auto"/>
         <w:ind w:left="1440" w:hanging="360"/>
@@ -1644,7 +1644,7 @@
         <w:pStyle w:val="Heading2"/>
         <w:numPr>
           <w:ilvl w:val="1"/>
-          <w:numId w:val="12"/>
+          <w:numId w:val="10"/>
         </w:numPr>
         <w:spacing w:after="240" w:line="360" w:lineRule="auto"/>
         <w:ind w:left="1440" w:hanging="360"/>
@@ -1746,7 +1746,7 @@
         <w:pStyle w:val="Heading2"/>
         <w:numPr>
           <w:ilvl w:val="1"/>
-          <w:numId w:val="12"/>
+          <w:numId w:val="10"/>
         </w:numPr>
         <w:spacing w:after="240" w:line="360" w:lineRule="auto"/>
         <w:ind w:left="1440" w:hanging="360"/>
@@ -1801,7 +1801,7 @@
         <w:pStyle w:val="Heading2"/>
         <w:numPr>
           <w:ilvl w:val="1"/>
-          <w:numId w:val="12"/>
+          <w:numId w:val="10"/>
         </w:numPr>
         <w:spacing w:after="0" w:afterAutospacing="0" w:line="360" w:lineRule="auto"/>
         <w:ind w:left="1440" w:hanging="360"/>
@@ -1911,7 +1911,7 @@
         <w:pStyle w:val="Heading2"/>
         <w:numPr>
           <w:ilvl w:val="1"/>
-          <w:numId w:val="12"/>
+          <w:numId w:val="10"/>
         </w:numPr>
         <w:spacing w:after="240" w:before="0" w:beforeAutospacing="0" w:line="360" w:lineRule="auto"/>
         <w:ind w:left="1440" w:hanging="360"/>
@@ -1961,7 +1961,7 @@
         <w:pStyle w:val="Heading1"/>
         <w:numPr>
           <w:ilvl w:val="0"/>
-          <w:numId w:val="12"/>
+          <w:numId w:val="10"/>
         </w:numPr>
         <w:spacing w:after="0" w:afterAutospacing="0" w:before="0" w:lineRule="auto"/>
         <w:ind w:left="720" w:hanging="360"/>
@@ -1981,7 +1981,7 @@
         <w:pStyle w:val="Heading2"/>
         <w:numPr>
           <w:ilvl w:val="1"/>
-          <w:numId w:val="12"/>
+          <w:numId w:val="10"/>
         </w:numPr>
         <w:spacing w:after="0" w:afterAutospacing="0" w:before="0" w:beforeAutospacing="0"/>
         <w:ind w:left="1440" w:hanging="360"/>
@@ -2058,12 +2058,12 @@
           <wp:inline distB="114300" distT="114300" distL="114300" distR="114300">
             <wp:extent cx="6120000" cy="7366000"/>
             <wp:effectExtent b="0" l="0" r="0" t="0"/>
-            <wp:docPr id="7" name="image5.png"/>
+            <wp:docPr id="7" name="image4.png"/>
             <a:graphic>
               <a:graphicData uri="http://schemas.openxmlformats.org/drawingml/2006/picture">
                 <pic:pic>
                   <pic:nvPicPr>
-                    <pic:cNvPr id="0" name="image5.png"/>
+                    <pic:cNvPr id="0" name="image4.png"/>
                     <pic:cNvPicPr preferRelativeResize="0"/>
                   </pic:nvPicPr>
                   <pic:blipFill>
@@ -2136,12 +2136,12 @@
           <wp:inline distB="114300" distT="114300" distL="114300" distR="114300">
             <wp:extent cx="5962650" cy="5029200"/>
             <wp:effectExtent b="0" l="0" r="0" t="0"/>
-            <wp:docPr id="5" name="image2.png"/>
+            <wp:docPr id="5" name="image7.png"/>
             <a:graphic>
               <a:graphicData uri="http://schemas.openxmlformats.org/drawingml/2006/picture">
                 <pic:pic>
                   <pic:nvPicPr>
-                    <pic:cNvPr id="0" name="image2.png"/>
+                    <pic:cNvPr id="0" name="image7.png"/>
                     <pic:cNvPicPr preferRelativeResize="0"/>
                   </pic:nvPicPr>
                   <pic:blipFill>
@@ -2312,12 +2312,12 @@
           <wp:inline distB="114300" distT="114300" distL="114300" distR="114300">
             <wp:extent cx="6120000" cy="3162300"/>
             <wp:effectExtent b="0" l="0" r="0" t="0"/>
-            <wp:docPr id="2" name="image6.png"/>
+            <wp:docPr id="2" name="image5.png"/>
             <a:graphic>
               <a:graphicData uri="http://schemas.openxmlformats.org/drawingml/2006/picture">
                 <pic:pic>
                   <pic:nvPicPr>
-                    <pic:cNvPr id="0" name="image6.png"/>
+                    <pic:cNvPr id="0" name="image5.png"/>
                     <pic:cNvPicPr preferRelativeResize="0"/>
                   </pic:nvPicPr>
                   <pic:blipFill>
@@ -2352,12 +2352,12 @@
           <wp:inline distB="114300" distT="114300" distL="114300" distR="114300">
             <wp:extent cx="6120000" cy="3492500"/>
             <wp:effectExtent b="0" l="0" r="0" t="0"/>
-            <wp:docPr descr="O Google Form para entrada de dados." id="6" name="image1.png"/>
+            <wp:docPr descr="O Google Form para entrada de dados." id="6" name="image2.png"/>
             <a:graphic>
               <a:graphicData uri="http://schemas.openxmlformats.org/drawingml/2006/picture">
                 <pic:pic>
                   <pic:nvPicPr>
-                    <pic:cNvPr descr="O Google Form para entrada de dados." id="0" name="image1.png"/>
+                    <pic:cNvPr descr="O Google Form para entrada de dados." id="0" name="image2.png"/>
                     <pic:cNvPicPr preferRelativeResize="0"/>
                   </pic:nvPicPr>
                   <pic:blipFill>
@@ -2454,12 +2454,12 @@
           <wp:inline distB="114300" distT="114300" distL="114300" distR="114300">
             <wp:extent cx="6120000" cy="3848100"/>
             <wp:effectExtent b="0" l="0" r="0" t="0"/>
-            <wp:docPr id="1" name="image4.png"/>
+            <wp:docPr id="1" name="image6.png"/>
             <a:graphic>
               <a:graphicData uri="http://schemas.openxmlformats.org/drawingml/2006/picture">
                 <pic:pic>
                   <pic:nvPicPr>
-                    <pic:cNvPr id="0" name="image4.png"/>
+                    <pic:cNvPr id="0" name="image6.png"/>
                     <pic:cNvPicPr preferRelativeResize="0"/>
                   </pic:nvPicPr>
                   <pic:blipFill>
@@ -2532,12 +2532,12 @@
           <wp:inline distB="114300" distT="114300" distL="114300" distR="114300">
             <wp:extent cx="6120000" cy="2768600"/>
             <wp:effectExtent b="0" l="0" r="0" t="0"/>
-            <wp:docPr id="4" name="image7.png"/>
+            <wp:docPr id="4" name="image1.png"/>
             <a:graphic>
               <a:graphicData uri="http://schemas.openxmlformats.org/drawingml/2006/picture">
                 <pic:pic>
                   <pic:nvPicPr>
-                    <pic:cNvPr id="0" name="image7.png"/>
+                    <pic:cNvPr id="0" name="image1.png"/>
                     <pic:cNvPicPr preferRelativeResize="0"/>
                   </pic:nvPicPr>
                   <pic:blipFill>
@@ -2572,7 +2572,7 @@
         <w:pStyle w:val="Heading2"/>
         <w:numPr>
           <w:ilvl w:val="1"/>
-          <w:numId w:val="12"/>
+          <w:numId w:val="10"/>
         </w:numPr>
         <w:spacing w:after="120" w:before="0" w:beforeAutospacing="0" w:line="360" w:lineRule="auto"/>
         <w:ind w:left="1440" w:hanging="360"/>
@@ -2596,14 +2596,6 @@
     </w:p>
     <w:p>
       <w:pPr>
-        <w:pBdr>
-          <w:top w:space="0" w:sz="0" w:val="nil"/>
-          <w:left w:space="0" w:sz="0" w:val="nil"/>
-          <w:bottom w:space="0" w:sz="0" w:val="nil"/>
-          <w:right w:space="0" w:sz="0" w:val="nil"/>
-          <w:between w:space="0" w:sz="0" w:val="nil"/>
-        </w:pBdr>
-        <w:shd w:fill="auto" w:val="clear"/>
         <w:spacing w:after="120" w:line="360" w:lineRule="auto"/>
         <w:ind w:firstLine="720"/>
         <w:jc w:val="both"/>
@@ -2622,30 +2614,18 @@
         </w:rPr>
         <w:t xml:space="preserve">O fluxo da solução foi projetado como um sistema robusto que não apenas executa a tarefa principal, mas também gerencia exceções de forma transparente para o usuário.</w:t>
       </w:r>
-      <w:r>
-        <w:rPr>
-          <w:rtl w:val="0"/>
-        </w:rPr>
-      </w:r>
     </w:p>
     <w:p>
       <w:pPr>
         <w:numPr>
           <w:ilvl w:val="0"/>
-          <w:numId w:val="5"/>
+          <w:numId w:val="11"/>
         </w:numPr>
-        <w:pBdr>
-          <w:top w:space="0" w:sz="0" w:val="nil"/>
-          <w:left w:space="0" w:sz="0" w:val="nil"/>
-          <w:bottom w:space="0" w:sz="0" w:val="nil"/>
-          <w:right w:space="0" w:sz="0" w:val="nil"/>
-          <w:between w:space="0" w:sz="0" w:val="nil"/>
-        </w:pBdr>
-        <w:shd w:fill="auto" w:val="clear"/>
         <w:spacing w:after="0" w:afterAutospacing="0" w:line="360" w:lineRule="auto"/>
-        <w:ind w:left="480" w:hanging="360"/>
+        <w:ind w:left="1440" w:hanging="360"/>
         <w:jc w:val="both"/>
         <w:rPr>
+          <w:color w:val="1b1c1d"/>
           <w:sz w:val="24"/>
           <w:szCs w:val="24"/>
         </w:rPr>
@@ -2731,86 +2711,17 @@
       <w:pPr>
         <w:numPr>
           <w:ilvl w:val="0"/>
-          <w:numId w:val="5"/>
-        </w:numPr>
-        <w:pBdr>
-          <w:top w:space="0" w:sz="0" w:val="nil"/>
-          <w:left w:space="0" w:sz="0" w:val="nil"/>
-          <w:bottom w:space="0" w:sz="0" w:val="nil"/>
-          <w:right w:space="0" w:sz="0" w:val="nil"/>
-          <w:between w:space="0" w:sz="0" w:val="nil"/>
-        </w:pBdr>
-        <w:shd w:fill="auto" w:val="clear"/>
-        <w:spacing w:after="0" w:afterAutospacing="0" w:before="0" w:beforeAutospacing="0" w:line="360" w:lineRule="auto"/>
-        <w:ind w:left="480" w:hanging="360"/>
-        <w:jc w:val="both"/>
-        <w:rPr>
-          <w:sz w:val="24"/>
-          <w:szCs w:val="24"/>
-        </w:rPr>
-      </w:pPr>
-      <w:r>
-        <w:rPr>
-          <w:b w:val="1"/>
-          <w:color w:val="1b1c1d"/>
-          <w:sz w:val="24"/>
-          <w:szCs w:val="24"/>
-          <w:rtl w:val="0"/>
-        </w:rPr>
-        <w:t xml:space="preserve">Processamento e Bifurcação Lógica:</w:t>
-      </w:r>
-      <w:r>
-        <w:rPr>
-          <w:color w:val="1b1c1d"/>
-          <w:sz w:val="24"/>
-          <w:szCs w:val="24"/>
-          <w:rtl w:val="0"/>
-        </w:rPr>
-        <w:t xml:space="preserve"> Os dados são recebidos no Make.com e encaminhados ao módulo da API do </w:t>
-      </w:r>
-      <w:r>
-        <w:rPr>
-          <w:b w:val="1"/>
-          <w:color w:val="1b1c1d"/>
-          <w:sz w:val="24"/>
-          <w:szCs w:val="24"/>
-          <w:rtl w:val="0"/>
-        </w:rPr>
-        <w:t xml:space="preserve">Gemini Pro</w:t>
-      </w:r>
-      <w:r>
-        <w:rPr>
-          <w:color w:val="1b1c1d"/>
-          <w:sz w:val="24"/>
-          <w:szCs w:val="24"/>
-          <w:rtl w:val="0"/>
-        </w:rPr>
-        <w:t xml:space="preserve">. Neste ponto, o fluxo se divide com base no resultado da chamada à API:</w:t>
-      </w:r>
-    </w:p>
-    <w:p>
-      <w:pPr>
-        <w:numPr>
-          <w:ilvl w:val="1"/>
-          <w:numId w:val="5"/>
+          <w:numId w:val="11"/>
         </w:numPr>
         <w:spacing w:after="0" w:afterAutospacing="0" w:before="0" w:beforeAutospacing="0" w:line="360" w:lineRule="auto"/>
         <w:ind w:left="1440" w:hanging="360"/>
         <w:jc w:val="both"/>
         <w:rPr>
-          <w:sz w:val="24"/>
-          <w:szCs w:val="24"/>
-        </w:rPr>
-      </w:pPr>
-      <w:r>
-        <w:rPr>
-          <w:color w:val="1b1c1d"/>
-          <w:sz w:val="24"/>
-          <w:szCs w:val="24"/>
-          <w:rtl w:val="0"/>
-        </w:rPr>
-        <w:t xml:space="preserve">Caminho de Sucesso: Se a API processar a requisição com êxito, o texto gerado é enviado para o módulo principal do </w:t>
-      </w:r>
+          <w:color w:val="1b1c1d"/>
+          <w:sz w:val="24"/>
+          <w:szCs w:val="24"/>
+        </w:rPr>
+      </w:pPr>
       <w:r>
         <w:rPr>
           <w:b w:val="1"/>
@@ -2819,41 +2730,140 @@
           <w:szCs w:val="24"/>
           <w:rtl w:val="0"/>
         </w:rPr>
-        <w:t xml:space="preserve">Google Docs</w:t>
-      </w:r>
-      <w:r>
-        <w:rPr>
-          <w:color w:val="1b1c1d"/>
-          <w:sz w:val="24"/>
-          <w:szCs w:val="24"/>
-          <w:rtl w:val="0"/>
-        </w:rPr>
-        <w:t xml:space="preserve">. Um novo documento é criado com um título dinâmico e informativo (ex: Tipo de Texto - Resumo dos Tópicos - Data) e com o conteúdo solicitado.</w:t>
+        <w:t xml:space="preserve">Processamento e Bifurcação Lógica:</w:t>
+      </w:r>
+      <w:r>
+        <w:rPr>
+          <w:color w:val="1b1c1d"/>
+          <w:sz w:val="24"/>
+          <w:szCs w:val="24"/>
+          <w:rtl w:val="0"/>
+        </w:rPr>
+        <w:t xml:space="preserve"> Os dados são recebidos no Make.com e encaminhados ao módulo da API do </w:t>
+      </w:r>
+      <w:r>
+        <w:rPr>
+          <w:b w:val="1"/>
+          <w:color w:val="1b1c1d"/>
+          <w:sz w:val="24"/>
+          <w:szCs w:val="24"/>
+          <w:rtl w:val="0"/>
+        </w:rPr>
+        <w:t xml:space="preserve">Gemini Pro</w:t>
+      </w:r>
+      <w:r>
+        <w:rPr>
+          <w:color w:val="1b1c1d"/>
+          <w:sz w:val="24"/>
+          <w:szCs w:val="24"/>
+          <w:rtl w:val="0"/>
+        </w:rPr>
+        <w:t xml:space="preserve">. Neste ponto, o fluxo se divide com base no resultado da chamada à API:</w:t>
       </w:r>
     </w:p>
     <w:p>
       <w:pPr>
         <w:numPr>
           <w:ilvl w:val="1"/>
-          <w:numId w:val="5"/>
+          <w:numId w:val="11"/>
         </w:numPr>
         <w:spacing w:after="0" w:afterAutospacing="0" w:before="0" w:beforeAutospacing="0" w:line="360" w:lineRule="auto"/>
+        <w:ind w:left="2160" w:hanging="360"/>
+        <w:jc w:val="both"/>
+        <w:rPr>
+          <w:color w:val="1b1c1d"/>
+          <w:sz w:val="24"/>
+          <w:szCs w:val="24"/>
+        </w:rPr>
+      </w:pPr>
+      <w:r>
+        <w:rPr>
+          <w:color w:val="1b1c1d"/>
+          <w:sz w:val="24"/>
+          <w:szCs w:val="24"/>
+          <w:rtl w:val="0"/>
+        </w:rPr>
+        <w:t xml:space="preserve">Caminho de Sucesso: Se a API processar a requisição com êxito, o texto gerado é enviado para o módulo principal do </w:t>
+      </w:r>
+      <w:r>
+        <w:rPr>
+          <w:b w:val="1"/>
+          <w:color w:val="1b1c1d"/>
+          <w:sz w:val="24"/>
+          <w:szCs w:val="24"/>
+          <w:rtl w:val="0"/>
+        </w:rPr>
+        <w:t xml:space="preserve">Google Docs</w:t>
+      </w:r>
+      <w:r>
+        <w:rPr>
+          <w:color w:val="1b1c1d"/>
+          <w:sz w:val="24"/>
+          <w:szCs w:val="24"/>
+          <w:rtl w:val="0"/>
+        </w:rPr>
+        <w:t xml:space="preserve">. Um novo documento é criado com um título dinâmico e informativo (ex: Tipo de Texto - Resumo dos Tópicos - Data) e com o conteúdo solicitado.</w:t>
+      </w:r>
+    </w:p>
+    <w:p>
+      <w:pPr>
+        <w:numPr>
+          <w:ilvl w:val="1"/>
+          <w:numId w:val="11"/>
+        </w:numPr>
+        <w:spacing w:after="0" w:afterAutospacing="0" w:before="0" w:beforeAutospacing="0" w:line="360" w:lineRule="auto"/>
+        <w:ind w:left="2160" w:hanging="360"/>
+        <w:jc w:val="both"/>
+        <w:rPr>
+          <w:color w:val="1b1c1d"/>
+          <w:sz w:val="24"/>
+          <w:szCs w:val="24"/>
+        </w:rPr>
+      </w:pPr>
+      <w:r>
+        <w:rPr>
+          <w:color w:val="1b1c1d"/>
+          <w:sz w:val="24"/>
+          <w:szCs w:val="24"/>
+          <w:rtl w:val="0"/>
+        </w:rPr>
+        <w:t xml:space="preserve">Caminho de Falha: Se ocorrer qualquer erro na comunicação com a API, a rota de tratamento de erros é acionada. Este caminho direciona a execução para um segundo módulo do </w:t>
+      </w:r>
+      <w:r>
+        <w:rPr>
+          <w:b w:val="1"/>
+          <w:color w:val="1b1c1d"/>
+          <w:sz w:val="24"/>
+          <w:szCs w:val="24"/>
+          <w:rtl w:val="0"/>
+        </w:rPr>
+        <w:t xml:space="preserve">Google Docs</w:t>
+      </w:r>
+      <w:r>
+        <w:rPr>
+          <w:color w:val="1b1c1d"/>
+          <w:sz w:val="24"/>
+          <w:szCs w:val="24"/>
+          <w:rtl w:val="0"/>
+        </w:rPr>
+        <w:t xml:space="preserve">, que cria um documento de erro. O título do documento identifica a falha (ex: FALHA AO GERAR - Tipo de Texto - Data) e seu conteúdo detalha a mensagem de erro, os dados que a causaram e os próximos passos para o usuário.</w:t>
+      </w:r>
+    </w:p>
+    <w:p>
+      <w:pPr>
+        <w:numPr>
+          <w:ilvl w:val="0"/>
+          <w:numId w:val="11"/>
+        </w:numPr>
+        <w:spacing w:after="120" w:before="0" w:beforeAutospacing="0" w:line="360" w:lineRule="auto"/>
         <w:ind w:left="1440" w:hanging="360"/>
         <w:jc w:val="both"/>
         <w:rPr>
-          <w:sz w:val="24"/>
-          <w:szCs w:val="24"/>
-        </w:rPr>
-      </w:pPr>
-      <w:r>
-        <w:rPr>
-          <w:color w:val="1b1c1d"/>
-          <w:sz w:val="24"/>
-          <w:szCs w:val="24"/>
-          <w:rtl w:val="0"/>
-        </w:rPr>
-        <w:t xml:space="preserve">Caminho de Falha: Se ocorrer qualquer erro na comunicação com a API, a rota de tratamento de erros é acionada. Este caminho direciona a execução para um segundo módulo do </w:t>
-      </w:r>
+          <w:color w:val="1b1c1d"/>
+          <w:sz w:val="24"/>
+          <w:szCs w:val="24"/>
+        </w:rPr>
+      </w:pPr>
       <w:r>
         <w:rPr>
           <w:b w:val="1"/>
@@ -2862,123 +2872,101 @@
           <w:szCs w:val="24"/>
           <w:rtl w:val="0"/>
         </w:rPr>
-        <w:t xml:space="preserve">Google Docs</w:t>
-      </w:r>
-      <w:r>
-        <w:rPr>
-          <w:color w:val="1b1c1d"/>
-          <w:sz w:val="24"/>
-          <w:szCs w:val="24"/>
-          <w:rtl w:val="0"/>
-        </w:rPr>
-        <w:t xml:space="preserve">, que cria um documento de erro. O título do documento identifica a falha (ex: FALHA AO GERAR - Tipo de Texto - Data) e seu conteúdo detalha a mensagem de erro, os dados que a causaram e os próximos passos para o usuário.</w:t>
-      </w:r>
-    </w:p>
-    <w:p>
-      <w:pPr>
+        <w:t xml:space="preserve">Saída Centralizada:</w:t>
+      </w:r>
+      <w:r>
+        <w:rPr>
+          <w:color w:val="1b1c1d"/>
+          <w:sz w:val="24"/>
+          <w:szCs w:val="24"/>
+          <w:rtl w:val="0"/>
+        </w:rPr>
+        <w:t xml:space="preserve"> Independentemente do resultado (sucesso ou falha), um documento é sempre gerado na mesma pasta compartilhada do Google Drive. Isso garante que o usuário sempre receba um feedback sobre sua solicitação, melhorando a confiabilidade e a usabilidade do sistema.</w:t>
+      </w:r>
+      <w:r>
+        <w:rPr>
+          <w:rtl w:val="0"/>
+        </w:rPr>
+      </w:r>
+    </w:p>
+    <w:p>
+      <w:pPr>
+        <w:rPr/>
+      </w:pPr>
+      <w:r>
+        <w:rPr>
+          <w:rtl w:val="0"/>
+        </w:rPr>
+      </w:r>
+    </w:p>
+    <w:p>
+      <w:pPr>
+        <w:pStyle w:val="Heading2"/>
         <w:numPr>
-          <w:ilvl w:val="0"/>
-          <w:numId w:val="5"/>
+          <w:ilvl w:val="1"/>
+          <w:numId w:val="10"/>
         </w:numPr>
-        <w:pBdr>
-          <w:top w:space="0" w:sz="0" w:val="nil"/>
-          <w:left w:space="0" w:sz="0" w:val="nil"/>
-          <w:bottom w:space="0" w:sz="0" w:val="nil"/>
-          <w:right w:space="0" w:sz="0" w:val="nil"/>
-          <w:between w:space="0" w:sz="0" w:val="nil"/>
-        </w:pBdr>
-        <w:shd w:fill="auto" w:val="clear"/>
-        <w:spacing w:after="120" w:before="0" w:beforeAutospacing="0" w:line="360" w:lineRule="auto"/>
-        <w:ind w:left="480" w:hanging="360"/>
-        <w:jc w:val="both"/>
-        <w:rPr>
-          <w:sz w:val="24"/>
-          <w:szCs w:val="24"/>
-        </w:rPr>
-      </w:pPr>
-      <w:r>
-        <w:rPr>
-          <w:b w:val="1"/>
-          <w:color w:val="1b1c1d"/>
-          <w:sz w:val="24"/>
-          <w:szCs w:val="24"/>
-          <w:rtl w:val="0"/>
-        </w:rPr>
-        <w:t xml:space="preserve">Saída Centralizada:</w:t>
-      </w:r>
-      <w:r>
-        <w:rPr>
-          <w:color w:val="1b1c1d"/>
-          <w:sz w:val="24"/>
-          <w:szCs w:val="24"/>
-          <w:rtl w:val="0"/>
-        </w:rPr>
-        <w:t xml:space="preserve"> Independentemente do resultado (sucesso ou falha), um documento é sempre gerado na mesma pasta compartilhada do Google Drive. Isso garante que o usuário sempre receba um feedback sobre sua solicitação, melhorando a confiabilidade e a usabilidade do sistema.</w:t>
-      </w:r>
-      <w:r>
-        <w:rPr>
-          <w:rtl w:val="0"/>
-        </w:rPr>
-      </w:r>
-    </w:p>
-    <w:p>
-      <w:pPr>
-        <w:pStyle w:val="Heading2"/>
-        <w:spacing w:after="120" w:before="120" w:line="360" w:lineRule="auto"/>
-        <w:ind w:firstLine="720"/>
-        <w:jc w:val="both"/>
-        <w:rPr/>
-      </w:pPr>
-      <w:bookmarkStart w:colFirst="0" w:colLast="0" w:name="_dacdwl52m766" w:id="14"/>
+        <w:spacing w:after="0" w:afterAutospacing="0" w:before="120" w:lineRule="auto"/>
+      </w:pPr>
+      <w:bookmarkStart w:colFirst="0" w:colLast="0" w:name="_n23csw3mpdbw" w:id="14"/>
       <w:bookmarkEnd w:id="14"/>
       <w:r>
         <w:rPr>
           <w:rtl w:val="0"/>
         </w:rPr>
-        <w:t xml:space="preserve">3.3. Código e prompt utilizados</w:t>
+        <w:t xml:space="preserve">Código e prompt utilizados</w:t>
       </w:r>
     </w:p>
     <w:p>
       <w:pPr>
         <w:pStyle w:val="Heading3"/>
-        <w:rPr/>
-      </w:pPr>
-      <w:bookmarkStart w:colFirst="0" w:colLast="0" w:name="_9h2689rh1kdq" w:id="15"/>
+        <w:numPr>
+          <w:ilvl w:val="2"/>
+          <w:numId w:val="10"/>
+        </w:numPr>
+        <w:spacing w:before="0" w:beforeAutospacing="0"/>
+        <w:ind w:left="2160" w:hanging="360"/>
+      </w:pPr>
+      <w:bookmarkStart w:colFirst="0" w:colLast="0" w:name="_uveldue2i8q" w:id="15"/>
       <w:bookmarkEnd w:id="15"/>
       <w:r>
         <w:rPr>
           <w:rtl w:val="0"/>
         </w:rPr>
-        <w:t xml:space="preserve">3.3.1. Código de automação (Google Apps Script)</w:t>
-      </w:r>
-    </w:p>
-    <w:p>
-      <w:pPr>
-        <w:pBdr>
-          <w:top w:space="0" w:sz="0" w:val="nil"/>
-          <w:left w:space="0" w:sz="0" w:val="nil"/>
-          <w:bottom w:space="0" w:sz="0" w:val="nil"/>
-          <w:right w:space="0" w:sz="0" w:val="nil"/>
-          <w:between w:space="0" w:sz="0" w:val="nil"/>
-        </w:pBdr>
-        <w:shd w:fill="auto" w:val="clear"/>
-        <w:spacing w:after="240" w:line="360" w:lineRule="auto"/>
-        <w:ind w:firstLine="720"/>
-        <w:jc w:val="both"/>
-        <w:rPr>
-          <w:color w:val="1b1c1d"/>
-          <w:sz w:val="24"/>
-          <w:szCs w:val="24"/>
-        </w:rPr>
-      </w:pPr>
-      <w:r>
-        <w:rPr>
-          <w:color w:val="1b1c1d"/>
+        <w:t xml:space="preserve">Código de automação (Google Apps Script)</w:t>
+      </w:r>
+    </w:p>
+    <w:p>
+      <w:pPr>
+        <w:spacing w:line="360" w:lineRule="auto"/>
+        <w:ind w:left="0" w:firstLine="720"/>
+        <w:rPr>
+          <w:sz w:val="24"/>
+          <w:szCs w:val="24"/>
+        </w:rPr>
+      </w:pPr>
+      <w:r>
+        <w:rPr>
           <w:sz w:val="24"/>
           <w:szCs w:val="24"/>
           <w:rtl w:val="0"/>
         </w:rPr>
         <w:t xml:space="preserve">O script a seguir foi adicionado à planilha conectada ao Google Form para enviar os dados em tempo real para a automação.</w:t>
+      </w:r>
+    </w:p>
+    <w:p>
+      <w:pPr>
+        <w:spacing w:line="360" w:lineRule="auto"/>
+        <w:ind w:left="0" w:firstLine="720"/>
+        <w:rPr>
+          <w:sz w:val="24"/>
+          <w:szCs w:val="24"/>
+        </w:rPr>
+      </w:pPr>
+      <w:r>
+        <w:rPr>
+          <w:rtl w:val="0"/>
+        </w:rPr>
       </w:r>
     </w:p>
     <w:p>
@@ -3101,10 +3089,16 @@
     <w:p>
       <w:pPr>
         <w:pStyle w:val="Heading3"/>
+        <w:numPr>
+          <w:ilvl w:val="2"/>
+          <w:numId w:val="10"/>
+        </w:numPr>
         <w:spacing w:after="240" w:line="360" w:lineRule="auto"/>
-        <w:ind w:left="720" w:firstLine="720"/>
+        <w:ind w:left="2160" w:hanging="360"/>
         <w:jc w:val="both"/>
-        <w:rPr/>
+        <w:rPr>
+          <w:u w:val="none"/>
+        </w:rPr>
       </w:pPr>
       <w:bookmarkStart w:colFirst="0" w:colLast="0" w:name="_m9n4ccfn3jn3" w:id="16"/>
       <w:bookmarkEnd w:id="16"/>
@@ -3112,7 +3106,7 @@
         <w:rPr>
           <w:rtl w:val="0"/>
         </w:rPr>
-        <w:t xml:space="preserve">3.3.2. Prompt de IA Generativa (Modificado)</w:t>
+        <w:t xml:space="preserve">Prompt de IA Generativa (Modificado)</w:t>
       </w:r>
     </w:p>
     <w:p>
@@ -3201,10 +3195,15 @@
     <w:p>
       <w:pPr>
         <w:pStyle w:val="Heading2"/>
+        <w:numPr>
+          <w:ilvl w:val="1"/>
+          <w:numId w:val="10"/>
+        </w:numPr>
         <w:spacing w:after="240" w:line="360" w:lineRule="auto"/>
-        <w:ind w:firstLine="720"/>
         <w:jc w:val="both"/>
-        <w:rPr/>
+        <w:rPr>
+          <w:u w:val="none"/>
+        </w:rPr>
       </w:pPr>
       <w:bookmarkStart w:colFirst="0" w:colLast="0" w:name="_7v98ogucqrr" w:id="17"/>
       <w:bookmarkEnd w:id="17"/>
@@ -3212,7 +3211,7 @@
         <w:rPr>
           <w:rtl w:val="0"/>
         </w:rPr>
-        <w:t xml:space="preserve">3.4. Links para avaliação do projeto</w:t>
+        <w:t xml:space="preserve">Links para avaliação do projeto</w:t>
       </w:r>
       <w:r>
         <w:rPr>
@@ -3253,6 +3252,39 @@
       <w:pPr>
         <w:numPr>
           <w:ilvl w:val="0"/>
+          <w:numId w:val="5"/>
+        </w:numPr>
+        <w:pBdr>
+          <w:top w:space="0" w:sz="0" w:val="nil"/>
+          <w:left w:space="0" w:sz="0" w:val="nil"/>
+          <w:bottom w:space="0" w:sz="0" w:val="nil"/>
+          <w:right w:space="0" w:sz="0" w:val="nil"/>
+          <w:between w:space="0" w:sz="0" w:val="nil"/>
+        </w:pBdr>
+        <w:shd w:fill="auto" w:val="clear"/>
+        <w:spacing w:after="0" w:afterAutospacing="0" w:line="360" w:lineRule="auto"/>
+        <w:ind w:left="465" w:hanging="360"/>
+        <w:jc w:val="both"/>
+        <w:rPr>
+          <w:sz w:val="24"/>
+          <w:szCs w:val="24"/>
+        </w:rPr>
+      </w:pPr>
+      <w:r>
+        <w:rPr>
+          <w:b w:val="1"/>
+          <w:color w:val="1b1c1d"/>
+          <w:sz w:val="24"/>
+          <w:szCs w:val="24"/>
+          <w:rtl w:val="0"/>
+        </w:rPr>
+        <w:t xml:space="preserve">Formulário de Solicitação (Input):</w:t>
+      </w:r>
+    </w:p>
+    <w:p>
+      <w:pPr>
+        <w:numPr>
+          <w:ilvl w:val="1"/>
           <w:numId w:val="6"/>
         </w:numPr>
         <w:pBdr>
@@ -3264,7 +3296,7 @@
         </w:pBdr>
         <w:shd w:fill="auto" w:val="clear"/>
         <w:spacing w:after="0" w:afterAutospacing="0" w:line="360" w:lineRule="auto"/>
-        <w:ind w:left="465" w:hanging="360"/>
+        <w:ind w:left="870" w:hanging="360"/>
         <w:jc w:val="both"/>
         <w:rPr>
           <w:sz w:val="24"/>
@@ -3273,52 +3305,19 @@
       </w:pPr>
       <w:r>
         <w:rPr>
-          <w:b w:val="1"/>
-          <w:color w:val="1b1c1d"/>
-          <w:sz w:val="24"/>
-          <w:szCs w:val="24"/>
-          <w:rtl w:val="0"/>
-        </w:rPr>
-        <w:t xml:space="preserve">1. Formulário de Solicitação (Input):</w:t>
+          <w:color w:val="1b1c1d"/>
+          <w:sz w:val="24"/>
+          <w:szCs w:val="24"/>
+          <w:rtl w:val="0"/>
+        </w:rPr>
+        <w:t xml:space="preserve">Este é o ponto de partida da automação. Preencha os campos para gerar um novo texto.</w:t>
       </w:r>
     </w:p>
     <w:p>
       <w:pPr>
         <w:numPr>
           <w:ilvl w:val="1"/>
-          <w:numId w:val="7"/>
-        </w:numPr>
-        <w:pBdr>
-          <w:top w:space="0" w:sz="0" w:val="nil"/>
-          <w:left w:space="0" w:sz="0" w:val="nil"/>
-          <w:bottom w:space="0" w:sz="0" w:val="nil"/>
-          <w:right w:space="0" w:sz="0" w:val="nil"/>
-          <w:between w:space="0" w:sz="0" w:val="nil"/>
-        </w:pBdr>
-        <w:shd w:fill="auto" w:val="clear"/>
-        <w:spacing w:after="0" w:afterAutospacing="0" w:line="360" w:lineRule="auto"/>
-        <w:ind w:left="870" w:hanging="360"/>
-        <w:jc w:val="both"/>
-        <w:rPr>
-          <w:sz w:val="24"/>
-          <w:szCs w:val="24"/>
-        </w:rPr>
-      </w:pPr>
-      <w:r>
-        <w:rPr>
-          <w:color w:val="1b1c1d"/>
-          <w:sz w:val="24"/>
-          <w:szCs w:val="24"/>
-          <w:rtl w:val="0"/>
-        </w:rPr>
-        <w:t xml:space="preserve">Este é o ponto de partida da automação. Preencha os campos para gerar um novo texto.</w:t>
-      </w:r>
-    </w:p>
-    <w:p>
-      <w:pPr>
-        <w:numPr>
-          <w:ilvl w:val="1"/>
-          <w:numId w:val="7"/>
+          <w:numId w:val="6"/>
         </w:numPr>
         <w:pBdr>
           <w:top w:space="0" w:sz="0" w:val="nil"/>
@@ -3377,7 +3376,7 @@
       <w:pPr>
         <w:numPr>
           <w:ilvl w:val="0"/>
-          <w:numId w:val="6"/>
+          <w:numId w:val="5"/>
         </w:numPr>
         <w:pBdr>
           <w:top w:space="0" w:sz="0" w:val="nil"/>
@@ -3403,14 +3402,14 @@
           <w:szCs w:val="24"/>
           <w:rtl w:val="0"/>
         </w:rPr>
-        <w:t xml:space="preserve">2. Pasta de Resultados (Output):</w:t>
+        <w:t xml:space="preserve">Pasta de Resultados (Output):</w:t>
       </w:r>
     </w:p>
     <w:p>
       <w:pPr>
         <w:numPr>
           <w:ilvl w:val="1"/>
-          <w:numId w:val="8"/>
+          <w:numId w:val="7"/>
         </w:numPr>
         <w:pBdr>
           <w:top w:space="0" w:sz="0" w:val="nil"/>
@@ -3442,7 +3441,7 @@
       <w:pPr>
         <w:numPr>
           <w:ilvl w:val="1"/>
-          <w:numId w:val="8"/>
+          <w:numId w:val="7"/>
         </w:numPr>
         <w:pBdr>
           <w:top w:space="0" w:sz="0" w:val="nil"/>
@@ -3501,7 +3500,7 @@
       <w:pPr>
         <w:numPr>
           <w:ilvl w:val="0"/>
-          <w:numId w:val="6"/>
+          <w:numId w:val="5"/>
         </w:numPr>
         <w:pBdr>
           <w:top w:space="0" w:sz="0" w:val="nil"/>
@@ -3527,7 +3526,114 @@
           <w:szCs w:val="24"/>
           <w:rtl w:val="0"/>
         </w:rPr>
-        <w:t xml:space="preserve">3. Vídeo de Demonstração (Pitch e Workflow):</w:t>
+        <w:t xml:space="preserve">Vídeo de Demonstração (Pitch e Workflow):</w:t>
+      </w:r>
+    </w:p>
+    <w:p>
+      <w:pPr>
+        <w:numPr>
+          <w:ilvl w:val="1"/>
+          <w:numId w:val="8"/>
+        </w:numPr>
+        <w:pBdr>
+          <w:top w:space="0" w:sz="0" w:val="nil"/>
+          <w:left w:space="0" w:sz="0" w:val="nil"/>
+          <w:bottom w:space="0" w:sz="0" w:val="nil"/>
+          <w:right w:space="0" w:sz="0" w:val="nil"/>
+          <w:between w:space="0" w:sz="0" w:val="nil"/>
+        </w:pBdr>
+        <w:shd w:fill="auto" w:val="clear"/>
+        <w:spacing w:after="0" w:afterAutospacing="0" w:line="360" w:lineRule="auto"/>
+        <w:ind w:left="870" w:hanging="360"/>
+        <w:jc w:val="both"/>
+        <w:rPr>
+          <w:sz w:val="24"/>
+          <w:szCs w:val="24"/>
+        </w:rPr>
+      </w:pPr>
+      <w:r>
+        <w:rPr>
+          <w:color w:val="1b1c1d"/>
+          <w:sz w:val="24"/>
+          <w:szCs w:val="24"/>
+          <w:rtl w:val="0"/>
+        </w:rPr>
+        <w:t xml:space="preserve">Vídeo de até 4 minutos explicando o problema, a solução, as ferramentas e demonstrando o fluxo completo, incluindo uma visão geral do cenário no Make.com.</w:t>
+      </w:r>
+    </w:p>
+    <w:p>
+      <w:pPr>
+        <w:numPr>
+          <w:ilvl w:val="1"/>
+          <w:numId w:val="8"/>
+        </w:numPr>
+        <w:pBdr>
+          <w:top w:space="0" w:sz="0" w:val="nil"/>
+          <w:left w:space="0" w:sz="0" w:val="nil"/>
+          <w:bottom w:space="0" w:sz="0" w:val="nil"/>
+          <w:right w:space="0" w:sz="0" w:val="nil"/>
+          <w:between w:space="0" w:sz="0" w:val="nil"/>
+        </w:pBdr>
+        <w:shd w:fill="auto" w:val="clear"/>
+        <w:spacing w:after="0" w:afterAutospacing="0" w:before="0" w:beforeAutospacing="0" w:line="360" w:lineRule="auto"/>
+        <w:ind w:left="870" w:hanging="360"/>
+        <w:jc w:val="both"/>
+        <w:rPr>
+          <w:sz w:val="24"/>
+          <w:szCs w:val="24"/>
+        </w:rPr>
+      </w:pPr>
+      <w:r>
+        <w:rPr>
+          <w:b w:val="1"/>
+          <w:color w:val="1b1c1d"/>
+          <w:sz w:val="24"/>
+          <w:szCs w:val="24"/>
+          <w:rtl w:val="0"/>
+        </w:rPr>
+        <w:t xml:space="preserve">Link:</w:t>
+      </w:r>
+      <w:r>
+        <w:rPr>
+          <w:color w:val="1b1c1d"/>
+          <w:sz w:val="24"/>
+          <w:szCs w:val="24"/>
+          <w:rtl w:val="0"/>
+        </w:rPr>
+        <w:t xml:space="preserve"> [Inserir o link do seu vídeo no YouTube/Loom/Google Drive aqui]</w:t>
+      </w:r>
+    </w:p>
+    <w:p>
+      <w:pPr>
+        <w:numPr>
+          <w:ilvl w:val="0"/>
+          <w:numId w:val="5"/>
+        </w:numPr>
+        <w:pBdr>
+          <w:top w:space="0" w:sz="0" w:val="nil"/>
+          <w:left w:space="0" w:sz="0" w:val="nil"/>
+          <w:bottom w:space="0" w:sz="0" w:val="nil"/>
+          <w:right w:space="0" w:sz="0" w:val="nil"/>
+          <w:between w:space="0" w:sz="0" w:val="nil"/>
+        </w:pBdr>
+        <w:shd w:fill="auto" w:val="clear"/>
+        <w:spacing w:after="0" w:afterAutospacing="0" w:before="0" w:beforeAutospacing="0" w:line="360" w:lineRule="auto"/>
+        <w:ind w:left="465" w:hanging="360"/>
+        <w:jc w:val="both"/>
+        <w:rPr>
+          <w:sz w:val="24"/>
+          <w:szCs w:val="24"/>
+        </w:rPr>
+      </w:pPr>
+      <w:r>
+        <w:rPr>
+          <w:b w:val="1"/>
+          <w:color w:val="1b1c1d"/>
+          <w:sz w:val="24"/>
+          <w:szCs w:val="24"/>
+          <w:rtl w:val="0"/>
+        </w:rPr>
+        <w:t xml:space="preserve">Modelo da Automação (Blueprint):</w:t>
       </w:r>
     </w:p>
     <w:p>
@@ -3559,7 +3665,7 @@
           <w:szCs w:val="24"/>
           <w:rtl w:val="0"/>
         </w:rPr>
-        <w:t xml:space="preserve">Vídeo de até 4 minutos explicando o problema, a solução, as ferramentas e demonstrando o fluxo completo, incluindo uma visão geral do cenário no Make.com.</w:t>
+        <w:t xml:space="preserve">Para uma análise técnica detalhada da lógica construída, um modelo (template) do cenário Make.com foi exportado e disponibilizado.</w:t>
       </w:r>
     </w:p>
     <w:p>
@@ -3567,113 +3673,6 @@
         <w:numPr>
           <w:ilvl w:val="1"/>
           <w:numId w:val="9"/>
-        </w:numPr>
-        <w:pBdr>
-          <w:top w:space="0" w:sz="0" w:val="nil"/>
-          <w:left w:space="0" w:sz="0" w:val="nil"/>
-          <w:bottom w:space="0" w:sz="0" w:val="nil"/>
-          <w:right w:space="0" w:sz="0" w:val="nil"/>
-          <w:between w:space="0" w:sz="0" w:val="nil"/>
-        </w:pBdr>
-        <w:shd w:fill="auto" w:val="clear"/>
-        <w:spacing w:after="0" w:afterAutospacing="0" w:before="0" w:beforeAutospacing="0" w:line="360" w:lineRule="auto"/>
-        <w:ind w:left="870" w:hanging="360"/>
-        <w:jc w:val="both"/>
-        <w:rPr>
-          <w:sz w:val="24"/>
-          <w:szCs w:val="24"/>
-        </w:rPr>
-      </w:pPr>
-      <w:r>
-        <w:rPr>
-          <w:b w:val="1"/>
-          <w:color w:val="1b1c1d"/>
-          <w:sz w:val="24"/>
-          <w:szCs w:val="24"/>
-          <w:rtl w:val="0"/>
-        </w:rPr>
-        <w:t xml:space="preserve">Link:</w:t>
-      </w:r>
-      <w:r>
-        <w:rPr>
-          <w:color w:val="1b1c1d"/>
-          <w:sz w:val="24"/>
-          <w:szCs w:val="24"/>
-          <w:rtl w:val="0"/>
-        </w:rPr>
-        <w:t xml:space="preserve"> [Inserir o link do seu vídeo no YouTube/Loom/Google Drive aqui]</w:t>
-      </w:r>
-    </w:p>
-    <w:p>
-      <w:pPr>
-        <w:numPr>
-          <w:ilvl w:val="0"/>
-          <w:numId w:val="6"/>
-        </w:numPr>
-        <w:pBdr>
-          <w:top w:space="0" w:sz="0" w:val="nil"/>
-          <w:left w:space="0" w:sz="0" w:val="nil"/>
-          <w:bottom w:space="0" w:sz="0" w:val="nil"/>
-          <w:right w:space="0" w:sz="0" w:val="nil"/>
-          <w:between w:space="0" w:sz="0" w:val="nil"/>
-        </w:pBdr>
-        <w:shd w:fill="auto" w:val="clear"/>
-        <w:spacing w:after="0" w:afterAutospacing="0" w:before="0" w:beforeAutospacing="0" w:line="360" w:lineRule="auto"/>
-        <w:ind w:left="465" w:hanging="360"/>
-        <w:jc w:val="both"/>
-        <w:rPr>
-          <w:sz w:val="24"/>
-          <w:szCs w:val="24"/>
-        </w:rPr>
-      </w:pPr>
-      <w:r>
-        <w:rPr>
-          <w:b w:val="1"/>
-          <w:color w:val="1b1c1d"/>
-          <w:sz w:val="24"/>
-          <w:szCs w:val="24"/>
-          <w:rtl w:val="0"/>
-        </w:rPr>
-        <w:t xml:space="preserve">4. Modelo da Automação (Blueprint):</w:t>
-      </w:r>
-    </w:p>
-    <w:p>
-      <w:pPr>
-        <w:numPr>
-          <w:ilvl w:val="1"/>
-          <w:numId w:val="10"/>
-        </w:numPr>
-        <w:pBdr>
-          <w:top w:space="0" w:sz="0" w:val="nil"/>
-          <w:left w:space="0" w:sz="0" w:val="nil"/>
-          <w:bottom w:space="0" w:sz="0" w:val="nil"/>
-          <w:right w:space="0" w:sz="0" w:val="nil"/>
-          <w:between w:space="0" w:sz="0" w:val="nil"/>
-        </w:pBdr>
-        <w:shd w:fill="auto" w:val="clear"/>
-        <w:spacing w:after="0" w:afterAutospacing="0" w:line="360" w:lineRule="auto"/>
-        <w:ind w:left="870" w:hanging="360"/>
-        <w:jc w:val="both"/>
-        <w:rPr>
-          <w:sz w:val="24"/>
-          <w:szCs w:val="24"/>
-        </w:rPr>
-      </w:pPr>
-      <w:r>
-        <w:rPr>
-          <w:color w:val="1b1c1d"/>
-          <w:sz w:val="24"/>
-          <w:szCs w:val="24"/>
-          <w:rtl w:val="0"/>
-        </w:rPr>
-        <w:t xml:space="preserve">Para uma análise técnica detalhada da lógica construída, um modelo (template) do cenário Make.com foi exportado e disponibilizado.</w:t>
-      </w:r>
-    </w:p>
-    <w:p>
-      <w:pPr>
-        <w:numPr>
-          <w:ilvl w:val="1"/>
-          <w:numId w:val="10"/>
         </w:numPr>
         <w:pBdr>
           <w:top w:space="0" w:sz="0" w:val="nil"/>
@@ -3723,36 +3722,6 @@
         </w:r>
       </w:hyperlink>
       <w:r>
-        <w:br w:type="page"/>
-      </w:r>
-      <w:r>
-        <w:rPr>
-          <w:rtl w:val="0"/>
-        </w:rPr>
-      </w:r>
-    </w:p>
-    <w:p>
-      <w:pPr>
-        <w:pStyle w:val="Heading2"/>
-        <w:spacing w:after="240" w:line="360" w:lineRule="auto"/>
-        <w:ind w:firstLine="720"/>
-        <w:jc w:val="both"/>
-        <w:rPr/>
-      </w:pPr>
-      <w:bookmarkStart w:colFirst="0" w:colLast="0" w:name="_7ntmmyjdw5uf" w:id="18"/>
-      <w:bookmarkEnd w:id="18"/>
-      <w:r>
-        <w:rPr>
-          <w:rtl w:val="0"/>
-        </w:rPr>
-        <w:t xml:space="preserve">3.5. README.MD</w:t>
-      </w:r>
-    </w:p>
-    <w:p>
-      <w:pPr>
-        <w:rPr/>
-      </w:pPr>
-      <w:r>
         <w:rPr>
           <w:rtl w:val="0"/>
         </w:rPr>
@@ -3768,8 +3737,7 @@
           <w:between w:space="0" w:sz="0" w:val="nil"/>
         </w:pBdr>
         <w:shd w:fill="auto" w:val="clear"/>
-        <w:spacing w:after="240" w:line="360" w:lineRule="auto"/>
-        <w:ind w:left="0" w:firstLine="0"/>
+        <w:spacing w:after="240" w:before="120" w:line="360" w:lineRule="auto"/>
         <w:jc w:val="both"/>
         <w:rPr>
           <w:color w:val="1b1c1d"/>
@@ -3778,13 +3746,103 @@
         </w:rPr>
       </w:pPr>
       <w:r>
-        <w:rPr>
-          <w:color w:val="1b1c1d"/>
-          <w:sz w:val="24"/>
-          <w:szCs w:val="24"/>
-          <w:rtl w:val="0"/>
-        </w:rPr>
-        <w:t xml:space="preserve">Este protótipo de IA, "ComunicaIA", automatiza a criação de textos corporativos.</w:t>
+        <w:br w:type="page"/>
+      </w:r>
+      <w:r>
+        <w:rPr>
+          <w:rtl w:val="0"/>
+        </w:rPr>
+      </w:r>
+    </w:p>
+    <w:p>
+      <w:pPr>
+        <w:pStyle w:val="Heading1"/>
+        <w:numPr>
+          <w:ilvl w:val="0"/>
+          <w:numId w:val="10"/>
+        </w:numPr>
+        <w:spacing w:after="240" w:before="120" w:line="360" w:lineRule="auto"/>
+        <w:jc w:val="both"/>
+        <w:rPr>
+          <w:u w:val="none"/>
+        </w:rPr>
+      </w:pPr>
+      <w:bookmarkStart w:colFirst="0" w:colLast="0" w:name="_8snlt5n4q2hg" w:id="18"/>
+      <w:bookmarkEnd w:id="18"/>
+      <w:r>
+        <w:rPr>
+          <w:rtl w:val="0"/>
+        </w:rPr>
+        <w:t xml:space="preserve">MELHORIAS FUTURAS</w:t>
+      </w:r>
+    </w:p>
+    <w:p>
+      <w:pPr>
+        <w:spacing w:line="360" w:lineRule="auto"/>
+        <w:rPr>
+          <w:sz w:val="24"/>
+          <w:szCs w:val="24"/>
+        </w:rPr>
+      </w:pPr>
+      <w:r>
+        <w:rPr>
+          <w:rtl w:val="0"/>
+        </w:rPr>
+        <w:tab/>
+      </w:r>
+      <w:r>
+        <w:rPr>
+          <w:sz w:val="24"/>
+          <w:szCs w:val="24"/>
+          <w:rtl w:val="0"/>
+        </w:rPr>
+        <w:t xml:space="preserve">Embora o protótipo atual seja funcional e robusto, identifica-se uma oportunidade de melhoria para centralizar ainda mais a comunicação e o feedback. Uma evolução natural do projeto seria a integração com uma plataforma de comunicação em tempo real, como o Discord ou o Microsoft Teams.</w:t>
+      </w:r>
+    </w:p>
+    <w:p>
+      <w:pPr>
+        <w:spacing w:line="360" w:lineRule="auto"/>
+        <w:ind w:firstLine="720"/>
+        <w:rPr>
+          <w:sz w:val="24"/>
+          <w:szCs w:val="24"/>
+        </w:rPr>
+      </w:pPr>
+      <w:r>
+        <w:rPr>
+          <w:sz w:val="24"/>
+          <w:szCs w:val="24"/>
+          <w:rtl w:val="0"/>
+        </w:rPr>
+        <w:t xml:space="preserve">Nesse cenário aprimorado, além da geração do documento no Google Drive, um webhook poderia enviar uma mensagem para um canal específico. Em caso de sucesso, a mensagem conteria o link direto para o documento recém-criado, facilitando o acesso. Em caso de falha, a mensagem de erro seria postada no mesmo canal, servindo como um log público de falhas e permitindo uma ação mais rápida do time de suporte.</w:t>
+      </w:r>
+    </w:p>
+    <w:p>
+      <w:pPr>
+        <w:spacing w:line="360" w:lineRule="auto"/>
+        <w:ind w:firstLine="720"/>
+        <w:rPr>
+          <w:sz w:val="24"/>
+          <w:szCs w:val="24"/>
+        </w:rPr>
+      </w:pPr>
+      <w:r>
+        <w:rPr>
+          <w:sz w:val="24"/>
+          <w:szCs w:val="24"/>
+          <w:rtl w:val="0"/>
+        </w:rPr>
+        <w:t xml:space="preserve">Esta implementação não foi realizada na versão atual do protótipo a fim de manter a simplicidade do escopo, focar na automação central baseada em documentos e facilitar a experiência de avaliação, que se concentra no fluxo Formulário -&gt; Documento.</w:t>
+      </w:r>
+    </w:p>
+    <w:p>
+      <w:pPr>
+        <w:rPr/>
+      </w:pPr>
+      <w:r>
+        <w:rPr>
+          <w:rtl w:val="0"/>
+        </w:rPr>
       </w:r>
     </w:p>
     <w:p>
@@ -3797,7 +3855,7 @@
           <w:between w:space="0" w:sz="0" w:val="nil"/>
         </w:pBdr>
         <w:shd w:fill="auto" w:val="clear"/>
-        <w:spacing w:after="120" w:line="360" w:lineRule="auto"/>
+        <w:spacing w:after="240" w:line="360" w:lineRule="auto"/>
         <w:jc w:val="both"/>
         <w:rPr>
           <w:b w:val="1"/>
@@ -3807,22 +3865,43 @@
         </w:rPr>
       </w:pPr>
       <w:r>
-        <w:rPr>
-          <w:b w:val="1"/>
-          <w:color w:val="1b1c1d"/>
-          <w:sz w:val="24"/>
-          <w:szCs w:val="24"/>
-          <w:rtl w:val="0"/>
-        </w:rPr>
-        <w:t xml:space="preserve">Como Usar:</w:t>
-      </w:r>
-    </w:p>
-    <w:p>
-      <w:pPr>
+        <w:br w:type="page"/>
+      </w:r>
+      <w:r>
+        <w:rPr>
+          <w:rtl w:val="0"/>
+        </w:rPr>
+      </w:r>
+    </w:p>
+    <w:p>
+      <w:pPr>
+        <w:pStyle w:val="Heading1"/>
         <w:numPr>
           <w:ilvl w:val="0"/>
-          <w:numId w:val="11"/>
+          <w:numId w:val="10"/>
         </w:numPr>
+        <w:spacing w:after="240" w:line="360" w:lineRule="auto"/>
+        <w:jc w:val="both"/>
+        <w:rPr>
+          <w:u w:val="none"/>
+        </w:rPr>
+      </w:pPr>
+      <w:bookmarkStart w:colFirst="0" w:colLast="0" w:name="_7f44a3nip40v" w:id="19"/>
+      <w:bookmarkEnd w:id="19"/>
+      <w:r>
+        <w:rPr>
+          <w:rtl w:val="0"/>
+        </w:rPr>
+        <w:t xml:space="preserve">CONCLUSÃO</w:t>
+      </w:r>
+      <w:r>
+        <w:rPr>
+          <w:rtl w:val="0"/>
+        </w:rPr>
+      </w:r>
+    </w:p>
+    <w:p>
+      <w:pPr>
         <w:pBdr>
           <w:top w:space="0" w:sz="0" w:val="nil"/>
           <w:left w:space="0" w:sz="0" w:val="nil"/>
@@ -3831,30 +3910,27 @@
           <w:between w:space="0" w:sz="0" w:val="nil"/>
         </w:pBdr>
         <w:shd w:fill="auto" w:val="clear"/>
-        <w:spacing w:after="0" w:afterAutospacing="0" w:line="360" w:lineRule="auto"/>
-        <w:ind w:left="480" w:hanging="360"/>
+        <w:spacing w:after="240" w:line="360" w:lineRule="auto"/>
+        <w:ind w:firstLine="720"/>
         <w:jc w:val="both"/>
         <w:rPr>
-          <w:sz w:val="24"/>
-          <w:szCs w:val="24"/>
-        </w:rPr>
-      </w:pPr>
-      <w:r>
-        <w:rPr>
-          <w:color w:val="1b1c1d"/>
-          <w:sz w:val="24"/>
-          <w:szCs w:val="24"/>
-          <w:rtl w:val="0"/>
-        </w:rPr>
-        <w:t xml:space="preserve">Acesse o link do Google Form.</w:t>
-      </w:r>
-    </w:p>
-    <w:p>
-      <w:pPr>
-        <w:numPr>
-          <w:ilvl w:val="0"/>
-          <w:numId w:val="11"/>
-        </w:numPr>
+          <w:color w:val="1b1c1d"/>
+          <w:sz w:val="24"/>
+          <w:szCs w:val="24"/>
+        </w:rPr>
+      </w:pPr>
+      <w:r>
+        <w:rPr>
+          <w:color w:val="1b1c1d"/>
+          <w:sz w:val="24"/>
+          <w:szCs w:val="24"/>
+          <w:rtl w:val="0"/>
+        </w:rPr>
+        <w:t xml:space="preserve">O desenvolvimento do protótipo "ComunicaIA" demonstrou a viabilidade e o alto impacto da aplicação de IA Generativa para solucionar desafios reais no ambiente corporativo. A solução projetada não apenas atende aos requisitos de agilidade e padronização, mas também se mostra uma ferramenta de baixo custo e alta escalabilidade. Este projeto reforça as competências adquiridas no módulo de Fundamentos de IA com foco em IA Generativa, integrando teoria e prática na criação de uma ferramenta funcional e bem documentada.</w:t>
+      </w:r>
+    </w:p>
+    <w:p>
+      <w:pPr>
         <w:pBdr>
           <w:top w:space="0" w:sz="0" w:val="nil"/>
           <w:left w:space="0" w:sz="0" w:val="nil"/>
@@ -3863,248 +3939,6 @@
           <w:between w:space="0" w:sz="0" w:val="nil"/>
         </w:pBdr>
         <w:shd w:fill="auto" w:val="clear"/>
-        <w:spacing w:after="0" w:afterAutospacing="0" w:before="0" w:beforeAutospacing="0" w:line="360" w:lineRule="auto"/>
-        <w:ind w:left="480" w:hanging="360"/>
-        <w:jc w:val="both"/>
-        <w:rPr>
-          <w:sz w:val="24"/>
-          <w:szCs w:val="24"/>
-        </w:rPr>
-      </w:pPr>
-      <w:r>
-        <w:rPr>
-          <w:color w:val="1b1c1d"/>
-          <w:sz w:val="24"/>
-          <w:szCs w:val="24"/>
-          <w:rtl w:val="0"/>
-        </w:rPr>
-        <w:t xml:space="preserve">Preencha os campos com os tópicos, tipo de texto e tom de voz.</w:t>
-      </w:r>
-    </w:p>
-    <w:p>
-      <w:pPr>
-        <w:numPr>
-          <w:ilvl w:val="0"/>
-          <w:numId w:val="11"/>
-        </w:numPr>
-        <w:pBdr>
-          <w:top w:space="0" w:sz="0" w:val="nil"/>
-          <w:left w:space="0" w:sz="0" w:val="nil"/>
-          <w:bottom w:space="0" w:sz="0" w:val="nil"/>
-          <w:right w:space="0" w:sz="0" w:val="nil"/>
-          <w:between w:space="0" w:sz="0" w:val="nil"/>
-        </w:pBdr>
-        <w:shd w:fill="auto" w:val="clear"/>
-        <w:spacing w:after="0" w:afterAutospacing="0" w:before="0" w:beforeAutospacing="0" w:line="360" w:lineRule="auto"/>
-        <w:ind w:left="480" w:hanging="360"/>
-        <w:jc w:val="both"/>
-        <w:rPr>
-          <w:sz w:val="24"/>
-          <w:szCs w:val="24"/>
-        </w:rPr>
-      </w:pPr>
-      <w:r>
-        <w:rPr>
-          <w:color w:val="1b1c1d"/>
-          <w:sz w:val="24"/>
-          <w:szCs w:val="24"/>
-          <w:rtl w:val="0"/>
-        </w:rPr>
-        <w:t xml:space="preserve">Envie o formulário.</w:t>
-      </w:r>
-    </w:p>
-    <w:p>
-      <w:pPr>
-        <w:numPr>
-          <w:ilvl w:val="0"/>
-          <w:numId w:val="11"/>
-        </w:numPr>
-        <w:pBdr>
-          <w:top w:space="0" w:sz="0" w:val="nil"/>
-          <w:left w:space="0" w:sz="0" w:val="nil"/>
-          <w:bottom w:space="0" w:sz="0" w:val="nil"/>
-          <w:right w:space="0" w:sz="0" w:val="nil"/>
-          <w:between w:space="0" w:sz="0" w:val="nil"/>
-        </w:pBdr>
-        <w:shd w:fill="auto" w:val="clear"/>
-        <w:spacing w:after="120" w:before="0" w:beforeAutospacing="0" w:line="360" w:lineRule="auto"/>
-        <w:ind w:left="480" w:hanging="360"/>
-        <w:jc w:val="both"/>
-        <w:rPr>
-          <w:sz w:val="24"/>
-          <w:szCs w:val="24"/>
-        </w:rPr>
-      </w:pPr>
-      <w:r>
-        <w:rPr>
-          <w:color w:val="1b1c1d"/>
-          <w:sz w:val="24"/>
-          <w:szCs w:val="24"/>
-          <w:rtl w:val="0"/>
-        </w:rPr>
-        <w:t xml:space="preserve">Instantaneamente, a automação será acionada e um novo Google Doc com o texto solicitado será criado na pasta designada.</w:t>
-      </w:r>
-    </w:p>
-    <w:p>
-      <w:pPr>
-        <w:pBdr>
-          <w:top w:space="0" w:sz="0" w:val="nil"/>
-          <w:left w:space="0" w:sz="0" w:val="nil"/>
-          <w:bottom w:space="0" w:sz="0" w:val="nil"/>
-          <w:right w:space="0" w:sz="0" w:val="nil"/>
-          <w:between w:space="0" w:sz="0" w:val="nil"/>
-        </w:pBdr>
-        <w:shd w:fill="auto" w:val="clear"/>
-        <w:spacing w:after="240" w:before="120" w:line="360" w:lineRule="auto"/>
-        <w:jc w:val="both"/>
-        <w:rPr>
-          <w:color w:val="1b1c1d"/>
-          <w:sz w:val="24"/>
-          <w:szCs w:val="24"/>
-        </w:rPr>
-      </w:pPr>
-      <w:r>
-        <w:rPr>
-          <w:b w:val="1"/>
-          <w:color w:val="1b1c1d"/>
-          <w:sz w:val="24"/>
-          <w:szCs w:val="24"/>
-          <w:rtl w:val="0"/>
-        </w:rPr>
-        <w:t xml:space="preserve">Arquitetura:</w:t>
-      </w:r>
-      <w:r>
-        <w:rPr>
-          <w:color w:val="1b1c1d"/>
-          <w:sz w:val="24"/>
-          <w:szCs w:val="24"/>
-          <w:rtl w:val="0"/>
-        </w:rPr>
-        <w:t xml:space="preserve"> Google Forms -&gt; Google Sheets -&gt; Google Apps Script -&gt; Make.com (Webhook) -&gt; Google Gemini API -&gt; Google Docs.</w:t>
-      </w:r>
-    </w:p>
-    <w:p>
-      <w:pPr>
-        <w:pBdr>
-          <w:top w:space="0" w:sz="0" w:val="nil"/>
-          <w:left w:space="0" w:sz="0" w:val="nil"/>
-          <w:bottom w:space="0" w:sz="0" w:val="nil"/>
-          <w:right w:space="0" w:sz="0" w:val="nil"/>
-          <w:between w:space="0" w:sz="0" w:val="nil"/>
-        </w:pBdr>
-        <w:shd w:fill="auto" w:val="clear"/>
-        <w:spacing w:after="240" w:before="120" w:line="360" w:lineRule="auto"/>
-        <w:jc w:val="both"/>
-        <w:rPr>
-          <w:color w:val="1b1c1d"/>
-          <w:sz w:val="24"/>
-          <w:szCs w:val="24"/>
-        </w:rPr>
-      </w:pPr>
-      <w:r>
-        <w:br w:type="page"/>
-      </w:r>
-      <w:r>
-        <w:rPr>
-          <w:rtl w:val="0"/>
-        </w:rPr>
-      </w:r>
-    </w:p>
-    <w:p>
-      <w:pPr>
-        <w:pStyle w:val="Heading1"/>
-        <w:spacing w:after="240" w:before="120" w:line="360" w:lineRule="auto"/>
-        <w:jc w:val="both"/>
-        <w:rPr/>
-      </w:pPr>
-      <w:bookmarkStart w:colFirst="0" w:colLast="0" w:name="_8snlt5n4q2hg" w:id="19"/>
-      <w:bookmarkEnd w:id="19"/>
-      <w:r>
-        <w:rPr>
-          <w:rtl w:val="0"/>
-        </w:rPr>
-        <w:t xml:space="preserve">4. MELHORIAS FUTURAS</w:t>
-      </w:r>
-    </w:p>
-    <w:p>
-      <w:pPr>
-        <w:spacing w:line="360" w:lineRule="auto"/>
-        <w:rPr>
-          <w:sz w:val="24"/>
-          <w:szCs w:val="24"/>
-        </w:rPr>
-      </w:pPr>
-      <w:r>
-        <w:rPr>
-          <w:rtl w:val="0"/>
-        </w:rPr>
-        <w:tab/>
-      </w:r>
-      <w:r>
-        <w:rPr>
-          <w:sz w:val="24"/>
-          <w:szCs w:val="24"/>
-          <w:rtl w:val="0"/>
-        </w:rPr>
-        <w:t xml:space="preserve">Embora o protótipo atual seja funcional e robusto, identifica-se uma oportunidade de melhoria para centralizar ainda mais a comunicação e o feedback. Uma evolução natural do projeto seria a integração com uma plataforma de comunicação em tempo real, como o Discord ou o Microsoft Teams.</w:t>
-      </w:r>
-    </w:p>
-    <w:p>
-      <w:pPr>
-        <w:spacing w:line="360" w:lineRule="auto"/>
-        <w:ind w:firstLine="720"/>
-        <w:rPr>
-          <w:sz w:val="24"/>
-          <w:szCs w:val="24"/>
-        </w:rPr>
-      </w:pPr>
-      <w:r>
-        <w:rPr>
-          <w:sz w:val="24"/>
-          <w:szCs w:val="24"/>
-          <w:rtl w:val="0"/>
-        </w:rPr>
-        <w:t xml:space="preserve">Nesse cenário aprimorado, além da geração do documento no Google Drive, um webhook poderia enviar uma mensagem para um canal específico. Em caso de sucesso, a mensagem conteria o link direto para o documento recém-criado, facilitando o acesso. Em caso de falha, a mensagem de erro seria postada no mesmo canal, servindo como um log público de falhas e permitindo uma ação mais rápida do time de suporte.</w:t>
-      </w:r>
-    </w:p>
-    <w:p>
-      <w:pPr>
-        <w:spacing w:line="360" w:lineRule="auto"/>
-        <w:ind w:firstLine="720"/>
-        <w:rPr>
-          <w:sz w:val="24"/>
-          <w:szCs w:val="24"/>
-        </w:rPr>
-      </w:pPr>
-      <w:r>
-        <w:rPr>
-          <w:sz w:val="24"/>
-          <w:szCs w:val="24"/>
-          <w:rtl w:val="0"/>
-        </w:rPr>
-        <w:t xml:space="preserve">Esta implementação não foi realizada na versão atual do protótipo a fim de manter a simplicidade do escopo, focar na automação central baseada em documentos e facilitar a experiência de avaliação, que se concentra no fluxo Formulário -&gt; Documento.</w:t>
-      </w:r>
-    </w:p>
-    <w:p>
-      <w:pPr>
-        <w:rPr/>
-      </w:pPr>
-      <w:r>
-        <w:rPr>
-          <w:rtl w:val="0"/>
-        </w:rPr>
-      </w:r>
-    </w:p>
-    <w:p>
-      <w:pPr>
-        <w:pBdr>
-          <w:top w:space="0" w:sz="0" w:val="nil"/>
-          <w:left w:space="0" w:sz="0" w:val="nil"/>
-          <w:bottom w:space="0" w:sz="0" w:val="nil"/>
-          <w:right w:space="0" w:sz="0" w:val="nil"/>
-          <w:between w:space="0" w:sz="0" w:val="nil"/>
-        </w:pBdr>
-        <w:shd w:fill="auto" w:val="clear"/>
         <w:spacing w:after="240" w:line="360" w:lineRule="auto"/>
         <w:jc w:val="both"/>
         <w:rPr>
@@ -4131,104 +3965,10 @@
         <w:jc w:val="both"/>
         <w:rPr/>
       </w:pPr>
-      <w:bookmarkStart w:colFirst="0" w:colLast="0" w:name="_7f44a3nip40v" w:id="20"/>
+      <w:bookmarkStart w:colFirst="0" w:colLast="0" w:name="_c4l5sm5xbqao" w:id="20"/>
       <w:bookmarkEnd w:id="20"/>
       <w:r>
         <w:rPr>
-          <w:rtl w:val="0"/>
-        </w:rPr>
-        <w:t xml:space="preserve">5.</w:t>
-        <w:tab/>
-        <w:t xml:space="preserve">CONCLUSÃO</w:t>
-      </w:r>
-      <w:r>
-        <w:rPr>
-          <w:rtl w:val="0"/>
-        </w:rPr>
-      </w:r>
-    </w:p>
-    <w:p>
-      <w:pPr>
-        <w:pBdr>
-          <w:top w:space="0" w:sz="0" w:val="nil"/>
-          <w:left w:space="0" w:sz="0" w:val="nil"/>
-          <w:bottom w:space="0" w:sz="0" w:val="nil"/>
-          <w:right w:space="0" w:sz="0" w:val="nil"/>
-          <w:between w:space="0" w:sz="0" w:val="nil"/>
-        </w:pBdr>
-        <w:shd w:fill="auto" w:val="clear"/>
-        <w:spacing w:after="240" w:line="360" w:lineRule="auto"/>
-        <w:ind w:firstLine="720"/>
-        <w:jc w:val="both"/>
-        <w:rPr>
-          <w:color w:val="1b1c1d"/>
-          <w:sz w:val="24"/>
-          <w:szCs w:val="24"/>
-        </w:rPr>
-      </w:pPr>
-      <w:r>
-        <w:rPr>
-          <w:color w:val="1b1c1d"/>
-          <w:sz w:val="24"/>
-          <w:szCs w:val="24"/>
-          <w:rtl w:val="0"/>
-        </w:rPr>
-        <w:t xml:space="preserve">O desenvolvimento do protótipo "ComunicaIA" demonstrou a viabilidade e o alto impacto da aplicação de IA Generativa para solucionar desafios reais no ambiente corporativo. A solução projetada não apenas atende aos requisitos de agilidade e padronização, mas também se mostra uma ferramenta de baixo custo e alta escalabilidade. Este projeto reforça as competências adquiridas no módulo de Fundamentos de IA com foco em IA Generativa, integrando teoria e prática na criação de uma ferramenta funcional e bem documentada.</w:t>
-      </w:r>
-    </w:p>
-    <w:p>
-      <w:pPr>
-        <w:pBdr>
-          <w:top w:space="0" w:sz="0" w:val="nil"/>
-          <w:left w:space="0" w:sz="0" w:val="nil"/>
-          <w:bottom w:space="0" w:sz="0" w:val="nil"/>
-          <w:right w:space="0" w:sz="0" w:val="nil"/>
-          <w:between w:space="0" w:sz="0" w:val="nil"/>
-        </w:pBdr>
-        <w:shd w:fill="auto" w:val="clear"/>
-        <w:spacing w:after="240" w:line="360" w:lineRule="auto"/>
-        <w:jc w:val="both"/>
-        <w:rPr>
-          <w:b w:val="1"/>
-          <w:color w:val="1b1c1d"/>
-          <w:sz w:val="24"/>
-          <w:szCs w:val="24"/>
-        </w:rPr>
-      </w:pPr>
-      <w:r>
-        <w:br w:type="page"/>
-      </w:r>
-      <w:r>
-        <w:rPr>
-          <w:rtl w:val="0"/>
-        </w:rPr>
-      </w:r>
-    </w:p>
-    <w:p>
-      <w:pPr>
-        <w:pBdr>
-          <w:top w:space="0" w:sz="0" w:val="nil"/>
-          <w:left w:space="0" w:sz="0" w:val="nil"/>
-          <w:bottom w:space="0" w:sz="0" w:val="nil"/>
-          <w:right w:space="0" w:sz="0" w:val="nil"/>
-          <w:between w:space="0" w:sz="0" w:val="nil"/>
-        </w:pBdr>
-        <w:shd w:fill="auto" w:val="clear"/>
-        <w:spacing w:after="240" w:line="360" w:lineRule="auto"/>
-        <w:jc w:val="both"/>
-        <w:rPr>
-          <w:b w:val="1"/>
-          <w:color w:val="1b1c1d"/>
-          <w:sz w:val="24"/>
-          <w:szCs w:val="24"/>
-        </w:rPr>
-      </w:pPr>
-      <w:r>
-        <w:rPr>
-          <w:b w:val="1"/>
-          <w:color w:val="1b1c1d"/>
-          <w:sz w:val="24"/>
-          <w:szCs w:val="24"/>
           <w:rtl w:val="0"/>
         </w:rPr>
         <w:t xml:space="preserve">REFERÊNCIAS</w:t>
@@ -5230,11 +4970,11 @@
   <w:abstractNum w:abstractNumId="5">
     <w:lvl w:ilvl="0">
       <w:start w:val="1"/>
-      <w:numFmt w:val="decimal"/>
-      <w:lvlText w:val="%1."/>
-      <w:lvlJc w:val="left"/>
-      <w:pPr>
-        <w:ind w:left="480" w:hanging="360"/>
+      <w:numFmt w:val="bullet"/>
+      <w:lvlText w:val="●"/>
+      <w:lvlJc w:val="left"/>
+      <w:pPr>
+        <w:ind w:left="465" w:hanging="360"/>
       </w:pPr>
       <w:rPr>
         <w:rFonts w:ascii="Arial" w:cs="Arial" w:eastAsia="Arial" w:hAnsi="Arial"/>
@@ -5256,7 +4996,7 @@
       <w:lvlText w:val="○"/>
       <w:lvlJc w:val="left"/>
       <w:pPr>
-        <w:ind w:left="1440" w:hanging="360"/>
+        <w:ind w:left="870" w:hanging="360"/>
       </w:pPr>
       <w:rPr>
         <w:rFonts w:ascii="Arial" w:cs="Arial" w:eastAsia="Arial" w:hAnsi="Arial"/>
@@ -6230,224 +5970,126 @@
   <w:abstractNum w:abstractNumId="10">
     <w:lvl w:ilvl="0">
       <w:start w:val="1"/>
-      <w:numFmt w:val="bullet"/>
-      <w:lvlText w:val="●"/>
-      <w:lvlJc w:val="left"/>
-      <w:pPr>
-        <w:ind w:left="465" w:hanging="360"/>
-      </w:pPr>
-      <w:rPr>
-        <w:rFonts w:ascii="Arial" w:cs="Arial" w:eastAsia="Arial" w:hAnsi="Arial"/>
-        <w:b w:val="0"/>
-        <w:i w:val="0"/>
-        <w:smallCaps w:val="0"/>
-        <w:strike w:val="0"/>
-        <w:color w:val="000000"/>
-        <w:sz w:val="22"/>
-        <w:szCs w:val="22"/>
-        <w:u w:val="none"/>
-        <w:shd w:fill="auto" w:val="clear"/>
-        <w:vertAlign w:val="baseline"/>
+      <w:numFmt w:val="decimal"/>
+      <w:lvlText w:val="%1."/>
+      <w:lvlJc w:val="right"/>
+      <w:pPr>
+        <w:ind w:left="720" w:hanging="360"/>
+      </w:pPr>
+      <w:rPr>
+        <w:u w:val="none"/>
       </w:rPr>
     </w:lvl>
     <w:lvl w:ilvl="1">
       <w:start w:val="1"/>
-      <w:numFmt w:val="bullet"/>
-      <w:lvlText w:val="○"/>
-      <w:lvlJc w:val="left"/>
-      <w:pPr>
-        <w:ind w:left="870" w:hanging="360"/>
-      </w:pPr>
-      <w:rPr>
-        <w:rFonts w:ascii="Arial" w:cs="Arial" w:eastAsia="Arial" w:hAnsi="Arial"/>
-        <w:b w:val="0"/>
-        <w:i w:val="0"/>
-        <w:smallCaps w:val="0"/>
-        <w:strike w:val="0"/>
-        <w:color w:val="000000"/>
-        <w:sz w:val="22"/>
-        <w:szCs w:val="22"/>
-        <w:u w:val="none"/>
-        <w:shd w:fill="auto" w:val="clear"/>
-        <w:vertAlign w:val="baseline"/>
+      <w:numFmt w:val="decimal"/>
+      <w:lvlText w:val="%1.%2."/>
+      <w:lvlJc w:val="right"/>
+      <w:pPr>
+        <w:ind w:left="1440" w:hanging="360"/>
+      </w:pPr>
+      <w:rPr>
+        <w:rFonts w:ascii="Arial" w:cs="Arial" w:eastAsia="Arial" w:hAnsi="Arial"/>
+        <w:b w:val="1"/>
+        <w:u w:val="none"/>
       </w:rPr>
     </w:lvl>
     <w:lvl w:ilvl="2">
       <w:start w:val="1"/>
-      <w:numFmt w:val="bullet"/>
-      <w:lvlText w:val="■"/>
-      <w:lvlJc w:val="left"/>
+      <w:numFmt w:val="decimal"/>
+      <w:lvlText w:val="%1.%2.%3."/>
+      <w:lvlJc w:val="right"/>
       <w:pPr>
         <w:ind w:left="2160" w:hanging="360"/>
       </w:pPr>
       <w:rPr>
-        <w:rFonts w:ascii="Arial" w:cs="Arial" w:eastAsia="Arial" w:hAnsi="Arial"/>
-        <w:b w:val="0"/>
-        <w:i w:val="0"/>
-        <w:smallCaps w:val="0"/>
-        <w:strike w:val="0"/>
-        <w:color w:val="000000"/>
-        <w:sz w:val="22"/>
-        <w:szCs w:val="22"/>
-        <w:u w:val="none"/>
-        <w:shd w:fill="auto" w:val="clear"/>
-        <w:vertAlign w:val="baseline"/>
+        <w:u w:val="none"/>
       </w:rPr>
     </w:lvl>
     <w:lvl w:ilvl="3">
       <w:start w:val="1"/>
-      <w:numFmt w:val="bullet"/>
-      <w:lvlText w:val="■"/>
-      <w:lvlJc w:val="left"/>
+      <w:numFmt w:val="decimal"/>
+      <w:lvlText w:val="%1.%2.%3.%4."/>
+      <w:lvlJc w:val="right"/>
       <w:pPr>
         <w:ind w:left="2880" w:hanging="360"/>
       </w:pPr>
       <w:rPr>
-        <w:rFonts w:ascii="Arial" w:cs="Arial" w:eastAsia="Arial" w:hAnsi="Arial"/>
-        <w:b w:val="0"/>
-        <w:i w:val="0"/>
-        <w:smallCaps w:val="0"/>
-        <w:strike w:val="0"/>
-        <w:color w:val="000000"/>
-        <w:sz w:val="22"/>
-        <w:szCs w:val="22"/>
-        <w:u w:val="none"/>
-        <w:shd w:fill="auto" w:val="clear"/>
-        <w:vertAlign w:val="baseline"/>
+        <w:u w:val="none"/>
       </w:rPr>
     </w:lvl>
     <w:lvl w:ilvl="4">
       <w:start w:val="1"/>
-      <w:numFmt w:val="bullet"/>
-      <w:lvlText w:val="■"/>
-      <w:lvlJc w:val="left"/>
+      <w:numFmt w:val="decimal"/>
+      <w:lvlText w:val="%1.%2.%3.%4.%5."/>
+      <w:lvlJc w:val="right"/>
       <w:pPr>
         <w:ind w:left="3600" w:hanging="360"/>
       </w:pPr>
       <w:rPr>
-        <w:rFonts w:ascii="Arial" w:cs="Arial" w:eastAsia="Arial" w:hAnsi="Arial"/>
-        <w:b w:val="0"/>
-        <w:i w:val="0"/>
-        <w:smallCaps w:val="0"/>
-        <w:strike w:val="0"/>
-        <w:color w:val="000000"/>
-        <w:sz w:val="22"/>
-        <w:szCs w:val="22"/>
-        <w:u w:val="none"/>
-        <w:shd w:fill="auto" w:val="clear"/>
-        <w:vertAlign w:val="baseline"/>
+        <w:u w:val="none"/>
       </w:rPr>
     </w:lvl>
     <w:lvl w:ilvl="5">
       <w:start w:val="1"/>
-      <w:numFmt w:val="bullet"/>
-      <w:lvlText w:val="■"/>
-      <w:lvlJc w:val="left"/>
+      <w:numFmt w:val="decimal"/>
+      <w:lvlText w:val="%1.%2.%3.%4.%5.%6."/>
+      <w:lvlJc w:val="right"/>
       <w:pPr>
         <w:ind w:left="4320" w:hanging="360"/>
       </w:pPr>
       <w:rPr>
-        <w:rFonts w:ascii="Arial" w:cs="Arial" w:eastAsia="Arial" w:hAnsi="Arial"/>
-        <w:b w:val="0"/>
-        <w:i w:val="0"/>
-        <w:smallCaps w:val="0"/>
-        <w:strike w:val="0"/>
-        <w:color w:val="000000"/>
-        <w:sz w:val="22"/>
-        <w:szCs w:val="22"/>
-        <w:u w:val="none"/>
-        <w:shd w:fill="auto" w:val="clear"/>
-        <w:vertAlign w:val="baseline"/>
+        <w:u w:val="none"/>
       </w:rPr>
     </w:lvl>
     <w:lvl w:ilvl="6">
       <w:start w:val="1"/>
-      <w:numFmt w:val="bullet"/>
-      <w:lvlText w:val="■"/>
-      <w:lvlJc w:val="left"/>
+      <w:numFmt w:val="decimal"/>
+      <w:lvlText w:val="%1.%2.%3.%4.%5.%6.%7."/>
+      <w:lvlJc w:val="right"/>
       <w:pPr>
         <w:ind w:left="5040" w:hanging="360"/>
       </w:pPr>
       <w:rPr>
-        <w:rFonts w:ascii="Arial" w:cs="Arial" w:eastAsia="Arial" w:hAnsi="Arial"/>
-        <w:b w:val="0"/>
-        <w:i w:val="0"/>
-        <w:smallCaps w:val="0"/>
-        <w:strike w:val="0"/>
-        <w:color w:val="000000"/>
-        <w:sz w:val="22"/>
-        <w:szCs w:val="22"/>
-        <w:u w:val="none"/>
-        <w:shd w:fill="auto" w:val="clear"/>
-        <w:vertAlign w:val="baseline"/>
+        <w:u w:val="none"/>
       </w:rPr>
     </w:lvl>
     <w:lvl w:ilvl="7">
       <w:start w:val="1"/>
-      <w:numFmt w:val="bullet"/>
-      <w:lvlText w:val="■"/>
-      <w:lvlJc w:val="left"/>
+      <w:numFmt w:val="decimal"/>
+      <w:lvlText w:val="%1.%2.%3.%4.%5.%6.%7.%8."/>
+      <w:lvlJc w:val="right"/>
       <w:pPr>
         <w:ind w:left="5760" w:hanging="360"/>
       </w:pPr>
       <w:rPr>
-        <w:rFonts w:ascii="Arial" w:cs="Arial" w:eastAsia="Arial" w:hAnsi="Arial"/>
-        <w:b w:val="0"/>
-        <w:i w:val="0"/>
-        <w:smallCaps w:val="0"/>
-        <w:strike w:val="0"/>
-        <w:color w:val="000000"/>
-        <w:sz w:val="22"/>
-        <w:szCs w:val="22"/>
-        <w:u w:val="none"/>
-        <w:shd w:fill="auto" w:val="clear"/>
-        <w:vertAlign w:val="baseline"/>
+        <w:u w:val="none"/>
       </w:rPr>
     </w:lvl>
     <w:lvl w:ilvl="8">
       <w:start w:val="1"/>
-      <w:numFmt w:val="bullet"/>
-      <w:lvlText w:val="■"/>
-      <w:lvlJc w:val="left"/>
+      <w:numFmt w:val="decimal"/>
+      <w:lvlText w:val="%1.%2.%3.%4.%5.%6.%7.%8.%9."/>
+      <w:lvlJc w:val="right"/>
       <w:pPr>
         <w:ind w:left="6480" w:hanging="360"/>
       </w:pPr>
       <w:rPr>
-        <w:rFonts w:ascii="Arial" w:cs="Arial" w:eastAsia="Arial" w:hAnsi="Arial"/>
-        <w:b w:val="0"/>
-        <w:i w:val="0"/>
-        <w:smallCaps w:val="0"/>
-        <w:strike w:val="0"/>
-        <w:color w:val="000000"/>
-        <w:sz w:val="22"/>
-        <w:szCs w:val="22"/>
-        <w:u w:val="none"/>
-        <w:shd w:fill="auto" w:val="clear"/>
-        <w:vertAlign w:val="baseline"/>
+        <w:u w:val="none"/>
       </w:rPr>
     </w:lvl>
   </w:abstractNum>
   <w:abstractNum w:abstractNumId="11">
     <w:lvl w:ilvl="0">
       <w:start w:val="1"/>
-      <w:numFmt w:val="decimal"/>
-      <w:lvlText w:val="%1."/>
-      <w:lvlJc w:val="left"/>
-      <w:pPr>
-        <w:ind w:left="480" w:hanging="360"/>
-      </w:pPr>
-      <w:rPr>
-        <w:rFonts w:ascii="Arial" w:cs="Arial" w:eastAsia="Arial" w:hAnsi="Arial"/>
-        <w:b w:val="0"/>
-        <w:i w:val="0"/>
-        <w:smallCaps w:val="0"/>
-        <w:strike w:val="0"/>
-        <w:color w:val="000000"/>
-        <w:sz w:val="22"/>
-        <w:szCs w:val="22"/>
-        <w:u w:val="none"/>
-        <w:shd w:fill="auto" w:val="clear"/>
-        <w:vertAlign w:val="baseline"/>
+      <w:numFmt w:val="bullet"/>
+      <w:lvlText w:val="●"/>
+      <w:lvlJc w:val="left"/>
+      <w:pPr>
+        <w:ind w:left="1440" w:hanging="360"/>
+      </w:pPr>
+      <w:rPr>
+        <w:u w:val="none"/>
       </w:rPr>
     </w:lvl>
     <w:lvl w:ilvl="1">
@@ -6456,20 +6098,10 @@
       <w:lvlText w:val="○"/>
       <w:lvlJc w:val="left"/>
       <w:pPr>
-        <w:ind w:left="1440" w:hanging="360"/>
-      </w:pPr>
-      <w:rPr>
-        <w:rFonts w:ascii="Arial" w:cs="Arial" w:eastAsia="Arial" w:hAnsi="Arial"/>
-        <w:b w:val="0"/>
-        <w:i w:val="0"/>
-        <w:smallCaps w:val="0"/>
-        <w:strike w:val="0"/>
-        <w:color w:val="000000"/>
-        <w:sz w:val="22"/>
-        <w:szCs w:val="22"/>
-        <w:u w:val="none"/>
-        <w:shd w:fill="auto" w:val="clear"/>
-        <w:vertAlign w:val="baseline"/>
+        <w:ind w:left="2160" w:hanging="360"/>
+      </w:pPr>
+      <w:rPr>
+        <w:u w:val="none"/>
       </w:rPr>
     </w:lvl>
     <w:lvl w:ilvl="2">
@@ -6478,261 +6110,79 @@
       <w:lvlText w:val="■"/>
       <w:lvlJc w:val="left"/>
       <w:pPr>
-        <w:ind w:left="2160" w:hanging="360"/>
-      </w:pPr>
-      <w:rPr>
-        <w:rFonts w:ascii="Arial" w:cs="Arial" w:eastAsia="Arial" w:hAnsi="Arial"/>
-        <w:b w:val="0"/>
-        <w:i w:val="0"/>
-        <w:smallCaps w:val="0"/>
-        <w:strike w:val="0"/>
-        <w:color w:val="000000"/>
-        <w:sz w:val="22"/>
-        <w:szCs w:val="22"/>
-        <w:u w:val="none"/>
-        <w:shd w:fill="auto" w:val="clear"/>
-        <w:vertAlign w:val="baseline"/>
+        <w:ind w:left="2880" w:hanging="360"/>
+      </w:pPr>
+      <w:rPr>
+        <w:u w:val="none"/>
       </w:rPr>
     </w:lvl>
     <w:lvl w:ilvl="3">
       <w:start w:val="1"/>
       <w:numFmt w:val="bullet"/>
+      <w:lvlText w:val="●"/>
+      <w:lvlJc w:val="left"/>
+      <w:pPr>
+        <w:ind w:left="3600" w:hanging="360"/>
+      </w:pPr>
+      <w:rPr>
+        <w:u w:val="none"/>
+      </w:rPr>
+    </w:lvl>
+    <w:lvl w:ilvl="4">
+      <w:start w:val="1"/>
+      <w:numFmt w:val="bullet"/>
+      <w:lvlText w:val="○"/>
+      <w:lvlJc w:val="left"/>
+      <w:pPr>
+        <w:ind w:left="4320" w:hanging="360"/>
+      </w:pPr>
+      <w:rPr>
+        <w:u w:val="none"/>
+      </w:rPr>
+    </w:lvl>
+    <w:lvl w:ilvl="5">
+      <w:start w:val="1"/>
+      <w:numFmt w:val="bullet"/>
       <w:lvlText w:val="■"/>
       <w:lvlJc w:val="left"/>
       <w:pPr>
-        <w:ind w:left="2880" w:hanging="360"/>
-      </w:pPr>
-      <w:rPr>
-        <w:rFonts w:ascii="Arial" w:cs="Arial" w:eastAsia="Arial" w:hAnsi="Arial"/>
-        <w:b w:val="0"/>
-        <w:i w:val="0"/>
-        <w:smallCaps w:val="0"/>
-        <w:strike w:val="0"/>
-        <w:color w:val="000000"/>
-        <w:sz w:val="22"/>
-        <w:szCs w:val="22"/>
-        <w:u w:val="none"/>
-        <w:shd w:fill="auto" w:val="clear"/>
-        <w:vertAlign w:val="baseline"/>
-      </w:rPr>
-    </w:lvl>
-    <w:lvl w:ilvl="4">
+        <w:ind w:left="5040" w:hanging="360"/>
+      </w:pPr>
+      <w:rPr>
+        <w:u w:val="none"/>
+      </w:rPr>
+    </w:lvl>
+    <w:lvl w:ilvl="6">
+      <w:start w:val="1"/>
+      <w:numFmt w:val="bullet"/>
+      <w:lvlText w:val="●"/>
+      <w:lvlJc w:val="left"/>
+      <w:pPr>
+        <w:ind w:left="5760" w:hanging="360"/>
+      </w:pPr>
+      <w:rPr>
+        <w:u w:val="none"/>
+      </w:rPr>
+    </w:lvl>
+    <w:lvl w:ilvl="7">
+      <w:start w:val="1"/>
+      <w:numFmt w:val="bullet"/>
+      <w:lvlText w:val="○"/>
+      <w:lvlJc w:val="left"/>
+      <w:pPr>
+        <w:ind w:left="6480" w:hanging="360"/>
+      </w:pPr>
+      <w:rPr>
+        <w:u w:val="none"/>
+      </w:rPr>
+    </w:lvl>
+    <w:lvl w:ilvl="8">
       <w:start w:val="1"/>
       <w:numFmt w:val="bullet"/>
       <w:lvlText w:val="■"/>
       <w:lvlJc w:val="left"/>
       <w:pPr>
-        <w:ind w:left="3600" w:hanging="360"/>
-      </w:pPr>
-      <w:rPr>
-        <w:rFonts w:ascii="Arial" w:cs="Arial" w:eastAsia="Arial" w:hAnsi="Arial"/>
-        <w:b w:val="0"/>
-        <w:i w:val="0"/>
-        <w:smallCaps w:val="0"/>
-        <w:strike w:val="0"/>
-        <w:color w:val="000000"/>
-        <w:sz w:val="22"/>
-        <w:szCs w:val="22"/>
-        <w:u w:val="none"/>
-        <w:shd w:fill="auto" w:val="clear"/>
-        <w:vertAlign w:val="baseline"/>
-      </w:rPr>
-    </w:lvl>
-    <w:lvl w:ilvl="5">
-      <w:start w:val="1"/>
-      <w:numFmt w:val="bullet"/>
-      <w:lvlText w:val="■"/>
-      <w:lvlJc w:val="left"/>
-      <w:pPr>
-        <w:ind w:left="4320" w:hanging="360"/>
-      </w:pPr>
-      <w:rPr>
-        <w:rFonts w:ascii="Arial" w:cs="Arial" w:eastAsia="Arial" w:hAnsi="Arial"/>
-        <w:b w:val="0"/>
-        <w:i w:val="0"/>
-        <w:smallCaps w:val="0"/>
-        <w:strike w:val="0"/>
-        <w:color w:val="000000"/>
-        <w:sz w:val="22"/>
-        <w:szCs w:val="22"/>
-        <w:u w:val="none"/>
-        <w:shd w:fill="auto" w:val="clear"/>
-        <w:vertAlign w:val="baseline"/>
-      </w:rPr>
-    </w:lvl>
-    <w:lvl w:ilvl="6">
-      <w:start w:val="1"/>
-      <w:numFmt w:val="bullet"/>
-      <w:lvlText w:val="■"/>
-      <w:lvlJc w:val="left"/>
-      <w:pPr>
-        <w:ind w:left="5040" w:hanging="360"/>
-      </w:pPr>
-      <w:rPr>
-        <w:rFonts w:ascii="Arial" w:cs="Arial" w:eastAsia="Arial" w:hAnsi="Arial"/>
-        <w:b w:val="0"/>
-        <w:i w:val="0"/>
-        <w:smallCaps w:val="0"/>
-        <w:strike w:val="0"/>
-        <w:color w:val="000000"/>
-        <w:sz w:val="22"/>
-        <w:szCs w:val="22"/>
-        <w:u w:val="none"/>
-        <w:shd w:fill="auto" w:val="clear"/>
-        <w:vertAlign w:val="baseline"/>
-      </w:rPr>
-    </w:lvl>
-    <w:lvl w:ilvl="7">
-      <w:start w:val="1"/>
-      <w:numFmt w:val="bullet"/>
-      <w:lvlText w:val="■"/>
-      <w:lvlJc w:val="left"/>
-      <w:pPr>
-        <w:ind w:left="5760" w:hanging="360"/>
-      </w:pPr>
-      <w:rPr>
-        <w:rFonts w:ascii="Arial" w:cs="Arial" w:eastAsia="Arial" w:hAnsi="Arial"/>
-        <w:b w:val="0"/>
-        <w:i w:val="0"/>
-        <w:smallCaps w:val="0"/>
-        <w:strike w:val="0"/>
-        <w:color w:val="000000"/>
-        <w:sz w:val="22"/>
-        <w:szCs w:val="22"/>
-        <w:u w:val="none"/>
-        <w:shd w:fill="auto" w:val="clear"/>
-        <w:vertAlign w:val="baseline"/>
-      </w:rPr>
-    </w:lvl>
-    <w:lvl w:ilvl="8">
-      <w:start w:val="1"/>
-      <w:numFmt w:val="bullet"/>
-      <w:lvlText w:val="■"/>
-      <w:lvlJc w:val="left"/>
-      <w:pPr>
-        <w:ind w:left="6480" w:hanging="360"/>
-      </w:pPr>
-      <w:rPr>
-        <w:rFonts w:ascii="Arial" w:cs="Arial" w:eastAsia="Arial" w:hAnsi="Arial"/>
-        <w:b w:val="0"/>
-        <w:i w:val="0"/>
-        <w:smallCaps w:val="0"/>
-        <w:strike w:val="0"/>
-        <w:color w:val="000000"/>
-        <w:sz w:val="22"/>
-        <w:szCs w:val="22"/>
-        <w:u w:val="none"/>
-        <w:shd w:fill="auto" w:val="clear"/>
-        <w:vertAlign w:val="baseline"/>
-      </w:rPr>
-    </w:lvl>
-  </w:abstractNum>
-  <w:abstractNum w:abstractNumId="12">
-    <w:lvl w:ilvl="0">
-      <w:start w:val="1"/>
-      <w:numFmt w:val="decimal"/>
-      <w:lvlText w:val="%1."/>
-      <w:lvlJc w:val="right"/>
-      <w:pPr>
-        <w:ind w:left="720" w:hanging="360"/>
-      </w:pPr>
-      <w:rPr>
-        <w:u w:val="none"/>
-      </w:rPr>
-    </w:lvl>
-    <w:lvl w:ilvl="1">
-      <w:start w:val="1"/>
-      <w:numFmt w:val="decimal"/>
-      <w:lvlText w:val="%1.%2."/>
-      <w:lvlJc w:val="right"/>
-      <w:pPr>
-        <w:ind w:left="1440" w:hanging="360"/>
-      </w:pPr>
-      <w:rPr>
-        <w:rFonts w:ascii="Arial" w:cs="Arial" w:eastAsia="Arial" w:hAnsi="Arial"/>
-        <w:b w:val="1"/>
-        <w:u w:val="none"/>
-      </w:rPr>
-    </w:lvl>
-    <w:lvl w:ilvl="2">
-      <w:start w:val="1"/>
-      <w:numFmt w:val="decimal"/>
-      <w:lvlText w:val="%1.%2.%3."/>
-      <w:lvlJc w:val="right"/>
-      <w:pPr>
-        <w:ind w:left="2160" w:hanging="360"/>
-      </w:pPr>
-      <w:rPr>
-        <w:u w:val="none"/>
-      </w:rPr>
-    </w:lvl>
-    <w:lvl w:ilvl="3">
-      <w:start w:val="1"/>
-      <w:numFmt w:val="decimal"/>
-      <w:lvlText w:val="%1.%2.%3.%4."/>
-      <w:lvlJc w:val="right"/>
-      <w:pPr>
-        <w:ind w:left="2880" w:hanging="360"/>
-      </w:pPr>
-      <w:rPr>
-        <w:u w:val="none"/>
-      </w:rPr>
-    </w:lvl>
-    <w:lvl w:ilvl="4">
-      <w:start w:val="1"/>
-      <w:numFmt w:val="decimal"/>
-      <w:lvlText w:val="%1.%2.%3.%4.%5."/>
-      <w:lvlJc w:val="right"/>
-      <w:pPr>
-        <w:ind w:left="3600" w:hanging="360"/>
-      </w:pPr>
-      <w:rPr>
-        <w:u w:val="none"/>
-      </w:rPr>
-    </w:lvl>
-    <w:lvl w:ilvl="5">
-      <w:start w:val="1"/>
-      <w:numFmt w:val="decimal"/>
-      <w:lvlText w:val="%1.%2.%3.%4.%5.%6."/>
-      <w:lvlJc w:val="right"/>
-      <w:pPr>
-        <w:ind w:left="4320" w:hanging="360"/>
-      </w:pPr>
-      <w:rPr>
-        <w:u w:val="none"/>
-      </w:rPr>
-    </w:lvl>
-    <w:lvl w:ilvl="6">
-      <w:start w:val="1"/>
-      <w:numFmt w:val="decimal"/>
-      <w:lvlText w:val="%1.%2.%3.%4.%5.%6.%7."/>
-      <w:lvlJc w:val="right"/>
-      <w:pPr>
-        <w:ind w:left="5040" w:hanging="360"/>
-      </w:pPr>
-      <w:rPr>
-        <w:u w:val="none"/>
-      </w:rPr>
-    </w:lvl>
-    <w:lvl w:ilvl="7">
-      <w:start w:val="1"/>
-      <w:numFmt w:val="decimal"/>
-      <w:lvlText w:val="%1.%2.%3.%4.%5.%6.%7.%8."/>
-      <w:lvlJc w:val="right"/>
-      <w:pPr>
-        <w:ind w:left="5760" w:hanging="360"/>
-      </w:pPr>
-      <w:rPr>
-        <w:u w:val="none"/>
-      </w:rPr>
-    </w:lvl>
-    <w:lvl w:ilvl="8">
-      <w:start w:val="1"/>
-      <w:numFmt w:val="decimal"/>
-      <w:lvlText w:val="%1.%2.%3.%4.%5.%6.%7.%8.%9."/>
-      <w:lvlJc w:val="right"/>
-      <w:pPr>
-        <w:ind w:left="6480" w:hanging="360"/>
+        <w:ind w:left="7200" w:hanging="360"/>
       </w:pPr>
       <w:rPr>
         <w:u w:val="none"/>
@@ -6771,9 +6221,6 @@
   </w:num>
   <w:num w:numId="11">
     <w:abstractNumId w:val="11"/>
-  </w:num>
-  <w:num w:numId="12">
-    <w:abstractNumId w:val="12"/>
   </w:num>
 </w:numbering>
 </file>

</xml_diff>

<commit_message>
docs: update Word document with final project improvements
- Update DocumentaÃ§Ã£o.docx with latest changes
- Ensure document reflects all project features and links
- Maintain consistency across all documentation formats
</commit_message>
<xml_diff>
--- a/Documentação.docx
+++ b/Documentação.docx
@@ -605,7 +605,7 @@
     </w:p>
     <w:sdt>
       <w:sdtPr>
-        <w:id w:val="586492295"/>
+        <w:id w:val="-1078892172"/>
         <w:docPartObj>
           <w:docPartGallery w:val="Table of Contents"/>
           <w:docPartUnique w:val="1"/>
@@ -2058,12 +2058,12 @@
           <wp:inline distB="114300" distT="114300" distL="114300" distR="114300">
             <wp:extent cx="6120000" cy="7366000"/>
             <wp:effectExtent b="0" l="0" r="0" t="0"/>
-            <wp:docPr id="7" name="image4.png"/>
+            <wp:docPr id="7" name="image7.png"/>
             <a:graphic>
               <a:graphicData uri="http://schemas.openxmlformats.org/drawingml/2006/picture">
                 <pic:pic>
                   <pic:nvPicPr>
-                    <pic:cNvPr id="0" name="image4.png"/>
+                    <pic:cNvPr id="0" name="image7.png"/>
                     <pic:cNvPicPr preferRelativeResize="0"/>
                   </pic:nvPicPr>
                   <pic:blipFill>
@@ -2136,12 +2136,12 @@
           <wp:inline distB="114300" distT="114300" distL="114300" distR="114300">
             <wp:extent cx="5962650" cy="5029200"/>
             <wp:effectExtent b="0" l="0" r="0" t="0"/>
-            <wp:docPr id="5" name="image7.png"/>
+            <wp:docPr id="5" name="image3.png"/>
             <a:graphic>
               <a:graphicData uri="http://schemas.openxmlformats.org/drawingml/2006/picture">
                 <pic:pic>
                   <pic:nvPicPr>
-                    <pic:cNvPr id="0" name="image7.png"/>
+                    <pic:cNvPr id="0" name="image3.png"/>
                     <pic:cNvPicPr preferRelativeResize="0"/>
                   </pic:nvPicPr>
                   <pic:blipFill>
@@ -2234,12 +2234,12 @@
           <wp:inline distB="114300" distT="114300" distL="114300" distR="114300">
             <wp:extent cx="6120000" cy="3492500"/>
             <wp:effectExtent b="0" l="0" r="0" t="0"/>
-            <wp:docPr id="3" name="image3.png"/>
+            <wp:docPr id="3" name="image1.png"/>
             <a:graphic>
               <a:graphicData uri="http://schemas.openxmlformats.org/drawingml/2006/picture">
                 <pic:pic>
                   <pic:nvPicPr>
-                    <pic:cNvPr id="0" name="image3.png"/>
+                    <pic:cNvPr id="0" name="image1.png"/>
                     <pic:cNvPicPr preferRelativeResize="0"/>
                   </pic:nvPicPr>
                   <pic:blipFill>
@@ -2312,12 +2312,12 @@
           <wp:inline distB="114300" distT="114300" distL="114300" distR="114300">
             <wp:extent cx="6120000" cy="3162300"/>
             <wp:effectExtent b="0" l="0" r="0" t="0"/>
-            <wp:docPr id="2" name="image5.png"/>
+            <wp:docPr id="2" name="image6.png"/>
             <a:graphic>
               <a:graphicData uri="http://schemas.openxmlformats.org/drawingml/2006/picture">
                 <pic:pic>
                   <pic:nvPicPr>
-                    <pic:cNvPr id="0" name="image5.png"/>
+                    <pic:cNvPr id="0" name="image6.png"/>
                     <pic:cNvPicPr preferRelativeResize="0"/>
                   </pic:nvPicPr>
                   <pic:blipFill>
@@ -2454,12 +2454,12 @@
           <wp:inline distB="114300" distT="114300" distL="114300" distR="114300">
             <wp:extent cx="6120000" cy="3848100"/>
             <wp:effectExtent b="0" l="0" r="0" t="0"/>
-            <wp:docPr id="1" name="image6.png"/>
+            <wp:docPr id="1" name="image5.png"/>
             <a:graphic>
               <a:graphicData uri="http://schemas.openxmlformats.org/drawingml/2006/picture">
                 <pic:pic>
                   <pic:nvPicPr>
-                    <pic:cNvPr id="0" name="image6.png"/>
+                    <pic:cNvPr id="0" name="image5.png"/>
                     <pic:cNvPicPr preferRelativeResize="0"/>
                   </pic:nvPicPr>
                   <pic:blipFill>
@@ -2532,12 +2532,12 @@
           <wp:inline distB="114300" distT="114300" distL="114300" distR="114300">
             <wp:extent cx="6120000" cy="2768600"/>
             <wp:effectExtent b="0" l="0" r="0" t="0"/>
-            <wp:docPr id="4" name="image1.png"/>
+            <wp:docPr id="4" name="image4.png"/>
             <a:graphic>
               <a:graphicData uri="http://schemas.openxmlformats.org/drawingml/2006/picture">
                 <pic:pic>
                   <pic:nvPicPr>
-                    <pic:cNvPr id="0" name="image1.png"/>
+                    <pic:cNvPr id="0" name="image4.png"/>
                     <pic:cNvPicPr preferRelativeResize="0"/>
                   </pic:nvPicPr>
                   <pic:blipFill>
@@ -3600,7 +3600,24 @@
           <w:szCs w:val="24"/>
           <w:rtl w:val="0"/>
         </w:rPr>
-        <w:t xml:space="preserve"> [Inserir o link do seu vídeo no YouTube/Loom/Google Drive aqui]</w:t>
+        <w:t xml:space="preserve"> </w:t>
+      </w:r>
+      <w:hyperlink r:id="rId15">
+        <w:r>
+          <w:rPr>
+            <w:color w:val="0000ee"/>
+            <w:sz w:val="24"/>
+            <w:szCs w:val="24"/>
+            <w:u w:val="single"/>
+            <w:rtl w:val="0"/>
+          </w:rPr>
+          <w:t xml:space="preserve">Vídeo.mp4</w:t>
+        </w:r>
+      </w:hyperlink>
+      <w:r>
+        <w:rPr>
+          <w:rtl w:val="0"/>
+        </w:rPr>
       </w:r>
     </w:p>
     <w:p>
@@ -3709,7 +3726,7 @@
         </w:rPr>
         <w:t xml:space="preserve"> </w:t>
       </w:r>
-      <w:hyperlink r:id="rId15">
+      <w:hyperlink r:id="rId16">
         <w:r>
           <w:rPr>
             <w:color w:val="1155cc"/>
@@ -4116,8 +4133,8 @@
       </w:r>
     </w:p>
     <w:sectPr>
-      <w:headerReference r:id="rId16" w:type="default"/>
-      <w:headerReference r:id="rId17" w:type="first"/>
+      <w:headerReference r:id="rId17" w:type="default"/>
+      <w:headerReference r:id="rId18" w:type="first"/>
       <w:pgSz w:h="15840" w:w="12240" w:orient="portrait"/>
       <w:pgMar w:bottom="815.4330708661422" w:top="1559.0551181102362" w:left="1440" w:right="1162.2047244094488" w:header="0" w:footer="720"/>
       <w:pgNumType w:start="1"/>

</xml_diff>